<commit_message>
First showing of non-isopotential neurons
</commit_message>
<xml_diff>
--- a/04_05 - Report.docx
+++ b/04_05 - Report.docx
@@ -27,8 +27,8 @@
         <w:tblLook w:val="04A0" w:firstRow="1" w:lastRow="0" w:firstColumn="1" w:lastColumn="0" w:noHBand="0" w:noVBand="1"/>
       </w:tblPr>
       <w:tblGrid>
-        <w:gridCol w:w="1225"/>
-        <w:gridCol w:w="7791"/>
+        <w:gridCol w:w="1109"/>
+        <w:gridCol w:w="7907"/>
       </w:tblGrid>
       <w:tr>
         <w:tc>
@@ -152,7 +152,10 @@
           </w:tcPr>
           <w:p>
             <w:r>
-              <w:t>20 min sim, 1ms time step</w:t>
+              <w:t>3</w:t>
+            </w:r>
+            <w:r>
+              <w:t>0 min sim, 1ms time step</w:t>
             </w:r>
           </w:p>
           <w:p>
@@ -184,14 +187,11 @@
           </w:tcPr>
           <w:p>
             <w:r>
-              <w:rPr>
-                <w:noProof/>
-              </w:rPr>
               <w:drawing>
-                <wp:inline distT="0" distB="0" distL="0" distR="0" wp14:anchorId="23C78726" wp14:editId="389871EE">
-                  <wp:extent cx="2562583" cy="2572109"/>
-                  <wp:effectExtent l="0" t="0" r="9525" b="0"/>
-                  <wp:docPr id="3" name="Picture 3"/>
+                <wp:inline distT="0" distB="0" distL="0" distR="0" wp14:anchorId="2FB2FDD4" wp14:editId="00C0689D">
+                  <wp:extent cx="2553056" cy="2715004"/>
+                  <wp:effectExtent l="0" t="0" r="0" b="9525"/>
+                  <wp:docPr id="2" name="Picture 2"/>
                   <wp:cNvGraphicFramePr>
                     <a:graphicFrameLocks xmlns:a="http://schemas.openxmlformats.org/drawingml/2006/main" noChangeAspect="1"/>
                   </wp:cNvGraphicFramePr>
@@ -211,7 +211,7 @@
                         <pic:spPr>
                           <a:xfrm>
                             <a:off x="0" y="0"/>
-                            <a:ext cx="2562583" cy="2572109"/>
+                            <a:ext cx="2553056" cy="2715004"/>
                           </a:xfrm>
                           <a:prstGeom prst="rect">
                             <a:avLst/>
@@ -241,43 +241,33 @@
           <w:tcPr>
             <w:tcW w:w="8312" w:type="dxa"/>
           </w:tcPr>
-          <w:p>
-            <w:r>
-              <w:t>Graphs not rendering well.</w:t>
-            </w:r>
-          </w:p>
-          <w:p/>
-          <w:p/>
-          <w:p/>
-          <w:p/>
-          <w:p/>
-          <w:p/>
-          <w:p>
-            <w:r>
-              <w:rPr>
-                <w:noProof/>
-              </w:rPr>
+          <w:p/>
+          <w:p/>
+          <w:p/>
+          <w:p/>
+          <w:p>
+            <w:r>
               <w:drawing>
-                <wp:anchor distT="0" distB="0" distL="114300" distR="114300" simplePos="0" relativeHeight="251662336" behindDoc="1" locked="0" layoutInCell="1" allowOverlap="1" wp14:anchorId="287240FA" wp14:editId="16672FC0">
+                <wp:anchor distT="0" distB="0" distL="114300" distR="114300" simplePos="0" relativeHeight="251692032" behindDoc="1" locked="0" layoutInCell="1" allowOverlap="1" wp14:anchorId="1B388E65" wp14:editId="6FFAB3CD">
                   <wp:simplePos x="0" y="0"/>
                   <wp:positionH relativeFrom="column">
-                    <wp:posOffset>51908</wp:posOffset>
+                    <wp:posOffset>1067</wp:posOffset>
                   </wp:positionH>
                   <wp:positionV relativeFrom="paragraph">
-                    <wp:posOffset>1682750</wp:posOffset>
+                    <wp:posOffset>302930</wp:posOffset>
                   </wp:positionV>
-                  <wp:extent cx="4745355" cy="1791970"/>
+                  <wp:extent cx="4804888" cy="3413887"/>
                   <wp:effectExtent l="0" t="0" r="0" b="0"/>
                   <wp:wrapTight wrapText="bothSides">
                     <wp:wrapPolygon edited="0">
                       <wp:start x="0" y="0"/>
-                      <wp:lineTo x="0" y="21355"/>
-                      <wp:lineTo x="21505" y="21355"/>
-                      <wp:lineTo x="21505" y="0"/>
+                      <wp:lineTo x="0" y="21455"/>
+                      <wp:lineTo x="21497" y="21455"/>
+                      <wp:lineTo x="21497" y="0"/>
                       <wp:lineTo x="0" y="0"/>
                     </wp:wrapPolygon>
                   </wp:wrapTight>
-                  <wp:docPr id="8" name="Picture 8"/>
+                  <wp:docPr id="47" name="Picture 47"/>
                   <wp:cNvGraphicFramePr>
                     <a:graphicFrameLocks xmlns:a="http://schemas.openxmlformats.org/drawingml/2006/main" noChangeAspect="1"/>
                   </wp:cNvGraphicFramePr>
@@ -303,7 +293,7 @@
                         <pic:spPr>
                           <a:xfrm>
                             <a:off x="0" y="0"/>
-                            <a:ext cx="4745355" cy="1791970"/>
+                            <a:ext cx="4804888" cy="3413887"/>
                           </a:xfrm>
                           <a:prstGeom prst="rect">
                             <a:avLst/>
@@ -322,30 +312,27 @@
               </w:drawing>
             </w:r>
             <w:r>
-              <w:rPr>
-                <w:noProof/>
-              </w:rPr>
               <w:drawing>
-                <wp:anchor distT="0" distB="0" distL="114300" distR="114300" simplePos="0" relativeHeight="251661312" behindDoc="1" locked="0" layoutInCell="1" allowOverlap="1" wp14:anchorId="3FC8311D" wp14:editId="334C944C">
+                <wp:anchor distT="0" distB="0" distL="114300" distR="114300" simplePos="0" relativeHeight="251691008" behindDoc="1" locked="0" layoutInCell="1" allowOverlap="1" wp14:anchorId="4FB8BF4A" wp14:editId="50DC1799">
                   <wp:simplePos x="0" y="0"/>
                   <wp:positionH relativeFrom="column">
-                    <wp:posOffset>-64859</wp:posOffset>
+                    <wp:posOffset>15621</wp:posOffset>
                   </wp:positionH>
                   <wp:positionV relativeFrom="paragraph">
-                    <wp:posOffset>172956</wp:posOffset>
+                    <wp:posOffset>202921</wp:posOffset>
                   </wp:positionV>
-                  <wp:extent cx="4870182" cy="1733107"/>
-                  <wp:effectExtent l="0" t="0" r="6985" b="635"/>
+                  <wp:extent cx="4930140" cy="3512820"/>
+                  <wp:effectExtent l="0" t="0" r="3810" b="0"/>
                   <wp:wrapTight wrapText="bothSides">
                     <wp:wrapPolygon edited="0">
                       <wp:start x="0" y="0"/>
-                      <wp:lineTo x="0" y="21370"/>
-                      <wp:lineTo x="21546" y="21370"/>
-                      <wp:lineTo x="21546" y="0"/>
+                      <wp:lineTo x="0" y="21436"/>
+                      <wp:lineTo x="21533" y="21436"/>
+                      <wp:lineTo x="21533" y="0"/>
                       <wp:lineTo x="0" y="0"/>
                     </wp:wrapPolygon>
                   </wp:wrapTight>
-                  <wp:docPr id="7" name="Picture 7"/>
+                  <wp:docPr id="46" name="Picture 46"/>
                   <wp:cNvGraphicFramePr>
                     <a:graphicFrameLocks xmlns:a="http://schemas.openxmlformats.org/drawingml/2006/main" noChangeAspect="1"/>
                   </wp:cNvGraphicFramePr>
@@ -371,7 +358,7 @@
                         <pic:spPr>
                           <a:xfrm>
                             <a:off x="0" y="0"/>
-                            <a:ext cx="4908760" cy="1746836"/>
+                            <a:ext cx="4930140" cy="3512820"/>
                           </a:xfrm>
                           <a:prstGeom prst="rect">
                             <a:avLst/>
@@ -396,32 +383,30 @@
           <w:p/>
           <w:p/>
           <w:p/>
-          <w:p>
-            <w:r>
-              <w:rPr>
-                <w:noProof/>
-              </w:rPr>
+          <w:p/>
+          <w:p>
+            <w:r>
               <w:drawing>
-                <wp:anchor distT="0" distB="0" distL="114300" distR="114300" simplePos="0" relativeHeight="251663360" behindDoc="1" locked="0" layoutInCell="1" allowOverlap="1" wp14:anchorId="2092F7B8" wp14:editId="08922B41">
+                <wp:anchor distT="0" distB="0" distL="114300" distR="114300" simplePos="0" relativeHeight="251695104" behindDoc="1" locked="0" layoutInCell="1" allowOverlap="1" wp14:anchorId="2383B126" wp14:editId="6EDA948E">
                   <wp:simplePos x="0" y="0"/>
                   <wp:positionH relativeFrom="column">
-                    <wp:posOffset>-64859</wp:posOffset>
+                    <wp:posOffset>-65405</wp:posOffset>
                   </wp:positionH>
                   <wp:positionV relativeFrom="paragraph">
-                    <wp:posOffset>331957</wp:posOffset>
+                    <wp:posOffset>158572</wp:posOffset>
                   </wp:positionV>
-                  <wp:extent cx="4860646" cy="890167"/>
+                  <wp:extent cx="4540885" cy="3042285"/>
                   <wp:effectExtent l="0" t="0" r="0" b="5715"/>
                   <wp:wrapTight wrapText="bothSides">
                     <wp:wrapPolygon edited="0">
                       <wp:start x="0" y="0"/>
-                      <wp:lineTo x="0" y="21276"/>
-                      <wp:lineTo x="21504" y="21276"/>
-                      <wp:lineTo x="21504" y="0"/>
+                      <wp:lineTo x="0" y="21505"/>
+                      <wp:lineTo x="21476" y="21505"/>
+                      <wp:lineTo x="21476" y="0"/>
                       <wp:lineTo x="0" y="0"/>
                     </wp:wrapPolygon>
                   </wp:wrapTight>
-                  <wp:docPr id="9" name="Picture 9"/>
+                  <wp:docPr id="50" name="Picture 50"/>
                   <wp:cNvGraphicFramePr>
                     <a:graphicFrameLocks xmlns:a="http://schemas.openxmlformats.org/drawingml/2006/main" noChangeAspect="1"/>
                   </wp:cNvGraphicFramePr>
@@ -447,7 +432,7 @@
                         <pic:spPr>
                           <a:xfrm>
                             <a:off x="0" y="0"/>
-                            <a:ext cx="4891215" cy="895765"/>
+                            <a:ext cx="4540885" cy="3042285"/>
                           </a:xfrm>
                           <a:prstGeom prst="rect">
                             <a:avLst/>
@@ -487,41 +472,29 @@
           <w:p/>
           <w:p/>
           <w:p/>
-          <w:p/>
-          <w:p/>
-          <w:p/>
-          <w:p/>
-          <w:p/>
-          <w:p/>
-          <w:p/>
-          <w:p/>
-          <w:p/>
-          <w:p>
-            <w:r>
-              <w:rPr>
-                <w:noProof/>
-              </w:rPr>
+          <w:p>
+            <w:r>
               <w:drawing>
-                <wp:anchor distT="0" distB="0" distL="114300" distR="114300" simplePos="0" relativeHeight="251660288" behindDoc="1" locked="0" layoutInCell="1" allowOverlap="1" wp14:anchorId="3ABF22C9" wp14:editId="4FD8F01E">
+                <wp:anchor distT="0" distB="0" distL="114300" distR="114300" simplePos="0" relativeHeight="251693056" behindDoc="1" locked="0" layoutInCell="1" allowOverlap="1" wp14:anchorId="6B82BF43" wp14:editId="065E0C77">
                   <wp:simplePos x="0" y="0"/>
                   <wp:positionH relativeFrom="column">
-                    <wp:posOffset>170682</wp:posOffset>
+                    <wp:posOffset>-9525</wp:posOffset>
                   </wp:positionH>
                   <wp:positionV relativeFrom="paragraph">
-                    <wp:posOffset>297520</wp:posOffset>
+                    <wp:posOffset>231978</wp:posOffset>
                   </wp:positionV>
-                  <wp:extent cx="4705350" cy="1764665"/>
-                  <wp:effectExtent l="0" t="0" r="0" b="6985"/>
+                  <wp:extent cx="4885427" cy="3294659"/>
+                  <wp:effectExtent l="0" t="0" r="0" b="1270"/>
                   <wp:wrapTight wrapText="bothSides">
                     <wp:wrapPolygon edited="0">
                       <wp:start x="0" y="0"/>
-                      <wp:lineTo x="0" y="21452"/>
-                      <wp:lineTo x="21513" y="21452"/>
-                      <wp:lineTo x="21513" y="0"/>
+                      <wp:lineTo x="0" y="21483"/>
+                      <wp:lineTo x="21479" y="21483"/>
+                      <wp:lineTo x="21479" y="0"/>
                       <wp:lineTo x="0" y="0"/>
                     </wp:wrapPolygon>
                   </wp:wrapTight>
-                  <wp:docPr id="6" name="Picture 6"/>
+                  <wp:docPr id="48" name="Picture 48"/>
                   <wp:cNvGraphicFramePr>
                     <a:graphicFrameLocks xmlns:a="http://schemas.openxmlformats.org/drawingml/2006/main" noChangeAspect="1"/>
                   </wp:cNvGraphicFramePr>
@@ -547,7 +520,7 @@
                         <pic:spPr>
                           <a:xfrm>
                             <a:off x="0" y="0"/>
-                            <a:ext cx="4705350" cy="1764665"/>
+                            <a:ext cx="4885427" cy="3294659"/>
                           </a:xfrm>
                           <a:prstGeom prst="rect">
                             <a:avLst/>
@@ -566,32 +539,32 @@
               </w:drawing>
             </w:r>
           </w:p>
-          <w:p>
-            <w:r>
-              <w:rPr>
-                <w:noProof/>
-              </w:rPr>
+          <w:p/>
+          <w:p/>
+          <w:p/>
+          <w:p>
+            <w:r>
               <w:drawing>
-                <wp:anchor distT="0" distB="0" distL="114300" distR="114300" simplePos="0" relativeHeight="251659264" behindDoc="1" locked="0" layoutInCell="1" allowOverlap="1" wp14:anchorId="2F0A593B" wp14:editId="27B5B2B8">
+                <wp:anchor distT="0" distB="0" distL="114300" distR="114300" simplePos="0" relativeHeight="251694080" behindDoc="1" locked="0" layoutInCell="1" allowOverlap="1" wp14:anchorId="002BCF76" wp14:editId="3181BEA1">
                   <wp:simplePos x="0" y="0"/>
                   <wp:positionH relativeFrom="column">
-                    <wp:posOffset>-62865</wp:posOffset>
+                    <wp:posOffset>-8839</wp:posOffset>
                   </wp:positionH>
                   <wp:positionV relativeFrom="paragraph">
-                    <wp:posOffset>1895268</wp:posOffset>
+                    <wp:posOffset>250926</wp:posOffset>
                   </wp:positionV>
-                  <wp:extent cx="4539615" cy="2034540"/>
-                  <wp:effectExtent l="0" t="0" r="0" b="3810"/>
+                  <wp:extent cx="4884731" cy="3291484"/>
+                  <wp:effectExtent l="0" t="0" r="0" b="4445"/>
                   <wp:wrapTight wrapText="bothSides">
                     <wp:wrapPolygon edited="0">
                       <wp:start x="0" y="0"/>
-                      <wp:lineTo x="0" y="21438"/>
-                      <wp:lineTo x="21482" y="21438"/>
+                      <wp:lineTo x="0" y="21504"/>
+                      <wp:lineTo x="21482" y="21504"/>
                       <wp:lineTo x="21482" y="0"/>
                       <wp:lineTo x="0" y="0"/>
                     </wp:wrapPolygon>
                   </wp:wrapTight>
-                  <wp:docPr id="5" name="Picture 5"/>
+                  <wp:docPr id="49" name="Picture 49"/>
                   <wp:cNvGraphicFramePr>
                     <a:graphicFrameLocks xmlns:a="http://schemas.openxmlformats.org/drawingml/2006/main" noChangeAspect="1"/>
                   </wp:cNvGraphicFramePr>
@@ -617,7 +590,7 @@
                         <pic:spPr>
                           <a:xfrm>
                             <a:off x="0" y="0"/>
-                            <a:ext cx="4539615" cy="2034540"/>
+                            <a:ext cx="4884731" cy="3291484"/>
                           </a:xfrm>
                           <a:prstGeom prst="rect">
                             <a:avLst/>
@@ -642,6 +615,13 @@
           <w:p/>
           <w:p/>
           <w:p/>
+          <w:p/>
+          <w:p/>
+          <w:p/>
+          <w:p/>
+          <w:p/>
+          <w:p/>
+          <w:p/>
         </w:tc>
       </w:tr>
       <w:tr>
@@ -662,30 +642,11 @@
           </w:tcPr>
           <w:p>
             <w:r>
-              <w:rPr>
-                <w:noProof/>
-              </w:rPr>
               <w:drawing>
-                <wp:anchor distT="0" distB="0" distL="114300" distR="114300" simplePos="0" relativeHeight="251658240" behindDoc="1" locked="0" layoutInCell="1" allowOverlap="1" wp14:anchorId="64DDCC70" wp14:editId="52EDCA79">
-                  <wp:simplePos x="0" y="0"/>
-                  <wp:positionH relativeFrom="column">
-                    <wp:posOffset>-64859</wp:posOffset>
-                  </wp:positionH>
-                  <wp:positionV relativeFrom="paragraph">
-                    <wp:posOffset>4284</wp:posOffset>
-                  </wp:positionV>
-                  <wp:extent cx="5000152" cy="2860158"/>
-                  <wp:effectExtent l="0" t="0" r="0" b="0"/>
-                  <wp:wrapTight wrapText="bothSides">
-                    <wp:wrapPolygon edited="0">
-                      <wp:start x="0" y="0"/>
-                      <wp:lineTo x="0" y="21437"/>
-                      <wp:lineTo x="21479" y="21437"/>
-                      <wp:lineTo x="21479" y="0"/>
-                      <wp:lineTo x="0" y="0"/>
-                    </wp:wrapPolygon>
-                  </wp:wrapTight>
-                  <wp:docPr id="4" name="Picture 4"/>
+                <wp:inline distT="0" distB="0" distL="0" distR="0" wp14:anchorId="2225532D" wp14:editId="0CF49AA0">
+                  <wp:extent cx="5731510" cy="3121660"/>
+                  <wp:effectExtent l="0" t="0" r="2540" b="2540"/>
+                  <wp:docPr id="51" name="Picture 51"/>
                   <wp:cNvGraphicFramePr>
                     <a:graphicFrameLocks xmlns:a="http://schemas.openxmlformats.org/drawingml/2006/main" noChangeAspect="1"/>
                   </wp:cNvGraphicFramePr>
@@ -697,13 +658,7 @@
                           <pic:cNvPicPr/>
                         </pic:nvPicPr>
                         <pic:blipFill>
-                          <a:blip r:embed="rId12">
-                            <a:extLst>
-                              <a:ext uri="{28A0092B-C50C-407E-A947-70E740481C1C}">
-                                <a14:useLocalDpi xmlns:a14="http://schemas.microsoft.com/office/drawing/2010/main" val="0"/>
-                              </a:ext>
-                            </a:extLst>
-                          </a:blip>
+                          <a:blip r:embed="rId12"/>
                           <a:stretch>
                             <a:fillRect/>
                           </a:stretch>
@@ -711,7 +666,7 @@
                         <pic:spPr>
                           <a:xfrm>
                             <a:off x="0" y="0"/>
-                            <a:ext cx="5008895" cy="2865159"/>
+                            <a:ext cx="5731510" cy="3121660"/>
                           </a:xfrm>
                           <a:prstGeom prst="rect">
                             <a:avLst/>
@@ -720,13 +675,7 @@
                       </pic:pic>
                     </a:graphicData>
                   </a:graphic>
-                  <wp14:sizeRelH relativeFrom="margin">
-                    <wp14:pctWidth>0</wp14:pctWidth>
-                  </wp14:sizeRelH>
-                  <wp14:sizeRelV relativeFrom="margin">
-                    <wp14:pctHeight>0</wp14:pctHeight>
-                  </wp14:sizeRelV>
-                </wp:anchor>
+                </wp:inline>
               </w:drawing>
             </w:r>
           </w:p>
@@ -768,39 +717,7 @@
               </w:numPr>
             </w:pPr>
             <w:r>
-              <w:t>Compartment not at equilibria</w:t>
-            </w:r>
-          </w:p>
-          <w:p>
-            <w:pPr>
-              <w:pStyle w:val="ListParagraph"/>
-              <w:numPr>
-                <w:ilvl w:val="0"/>
-                <w:numId w:val="1"/>
-              </w:numPr>
-            </w:pPr>
-            <w:r>
-              <w:t>Same voltage dynamics as Kira’s 4c</w:t>
-            </w:r>
-          </w:p>
-          <w:p>
-            <w:pPr>
-              <w:pStyle w:val="ListParagraph"/>
-              <w:numPr>
-                <w:ilvl w:val="0"/>
-                <w:numId w:val="1"/>
-              </w:numPr>
-            </w:pPr>
-            <w:r>
-              <w:t xml:space="preserve">Volume change is not identical… mine only increases by 0.1 </w:t>
-            </w:r>
-            <w:proofErr w:type="spellStart"/>
-            <w:r>
-              <w:t>pL</w:t>
-            </w:r>
-            <w:proofErr w:type="spellEnd"/>
-            <w:r>
-              <w:t xml:space="preserve"> while Kira’s increases by a bit more, but dynamic is identical</w:t>
+              <w:t>Replicates Kira’s essentially identically</w:t>
             </w:r>
           </w:p>
         </w:tc>
@@ -1445,8 +1362,8 @@
         <w:tblLook w:val="04A0" w:firstRow="1" w:lastRow="0" w:firstColumn="1" w:lastColumn="0" w:noHBand="0" w:noVBand="1"/>
       </w:tblPr>
       <w:tblGrid>
-        <w:gridCol w:w="1186"/>
-        <w:gridCol w:w="7830"/>
+        <w:gridCol w:w="1225"/>
+        <w:gridCol w:w="7791"/>
       </w:tblGrid>
       <w:tr>
         <w:tc>
@@ -1547,63 +1464,11 @@
           </w:tcPr>
           <w:p>
             <w:r>
-              <w:t>Defaults (z =-0.85)</w:t>
-            </w:r>
-          </w:p>
-        </w:tc>
-      </w:tr>
-      <w:tr>
-        <w:tc>
-          <w:tcPr>
-            <w:tcW w:w="562" w:type="dxa"/>
-          </w:tcPr>
-          <w:p>
-            <w:r>
-              <w:t>Setup</w:t>
-            </w:r>
-          </w:p>
-        </w:tc>
-        <w:tc>
-          <w:tcPr>
-            <w:tcW w:w="8454" w:type="dxa"/>
-          </w:tcPr>
-          <w:p>
-            <w:r>
-              <w:t>2 compartments, changing the charge of impermeants in both to -1 between 300s and 800s</w:t>
-            </w:r>
-          </w:p>
-          <w:p>
-            <w:r>
-              <w:t>Total simulation run time = 20mins</w:t>
-            </w:r>
-          </w:p>
-        </w:tc>
-      </w:tr>
-      <w:tr>
-        <w:tc>
-          <w:tcPr>
-            <w:tcW w:w="562" w:type="dxa"/>
-          </w:tcPr>
-          <w:p>
-            <w:r>
-              <w:t>Final values</w:t>
-            </w:r>
-          </w:p>
-        </w:tc>
-        <w:tc>
-          <w:tcPr>
-            <w:tcW w:w="8454" w:type="dxa"/>
-          </w:tcPr>
-          <w:p>
-            <w:r>
-              <w:rPr>
-                <w:noProof/>
-              </w:rPr>
               <w:drawing>
-                <wp:inline distT="0" distB="0" distL="0" distR="0" wp14:anchorId="0FF9FD5E" wp14:editId="0479CBF4">
-                  <wp:extent cx="3515216" cy="2038635"/>
-                  <wp:effectExtent l="0" t="0" r="9525" b="0"/>
-                  <wp:docPr id="19" name="Picture 19"/>
+                <wp:inline distT="0" distB="0" distL="0" distR="0" wp14:anchorId="2971F84A" wp14:editId="16F84106">
+                  <wp:extent cx="5058976" cy="3269894"/>
+                  <wp:effectExtent l="0" t="0" r="8890" b="6985"/>
+                  <wp:docPr id="59" name="Picture 59"/>
                   <wp:cNvGraphicFramePr>
                     <a:graphicFrameLocks xmlns:a="http://schemas.openxmlformats.org/drawingml/2006/main" noChangeAspect="1"/>
                   </wp:cNvGraphicFramePr>
@@ -1623,7 +1488,7 @@
                         <pic:spPr>
                           <a:xfrm>
                             <a:off x="0" y="0"/>
-                            <a:ext cx="3515216" cy="2038635"/>
+                            <a:ext cx="5074493" cy="3279923"/>
                           </a:xfrm>
                           <a:prstGeom prst="rect">
                             <a:avLst/>
@@ -1645,7 +1510,7 @@
           </w:tcPr>
           <w:p>
             <w:r>
-              <w:t>Relevant graphs</w:t>
+              <w:t>Setup</w:t>
             </w:r>
           </w:p>
         </w:tc>
@@ -1653,34 +1518,41 @@
           <w:tcPr>
             <w:tcW w:w="8454" w:type="dxa"/>
           </w:tcPr>
-          <w:p/>
-          <w:p>
-            <w:r>
-              <w:rPr>
-                <w:noProof/>
-              </w:rPr>
+          <w:p>
+            <w:r>
+              <w:t>2 compartments, changing the charge of impermeants in both to -1 between 300s and 800s</w:t>
+            </w:r>
+          </w:p>
+          <w:p>
+            <w:r>
+              <w:t>Total simulation run time = 20mins</w:t>
+            </w:r>
+          </w:p>
+        </w:tc>
+      </w:tr>
+      <w:tr>
+        <w:tc>
+          <w:tcPr>
+            <w:tcW w:w="562" w:type="dxa"/>
+          </w:tcPr>
+          <w:p>
+            <w:r>
               <w:lastRenderedPageBreak/>
+              <w:t>Final values</w:t>
+            </w:r>
+          </w:p>
+        </w:tc>
+        <w:tc>
+          <w:tcPr>
+            <w:tcW w:w="8454" w:type="dxa"/>
+          </w:tcPr>
+          <w:p>
+            <w:r>
               <w:drawing>
-                <wp:anchor distT="0" distB="0" distL="114300" distR="114300" simplePos="0" relativeHeight="251668480" behindDoc="1" locked="0" layoutInCell="1" allowOverlap="1" wp14:anchorId="20C58F63" wp14:editId="196FDE8F">
-                  <wp:simplePos x="0" y="0"/>
-                  <wp:positionH relativeFrom="column">
-                    <wp:posOffset>-65405</wp:posOffset>
-                  </wp:positionH>
-                  <wp:positionV relativeFrom="paragraph">
-                    <wp:posOffset>288925</wp:posOffset>
-                  </wp:positionV>
-                  <wp:extent cx="5293767" cy="3455670"/>
-                  <wp:effectExtent l="0" t="0" r="2540" b="0"/>
-                  <wp:wrapTight wrapText="bothSides">
-                    <wp:wrapPolygon edited="0">
-                      <wp:start x="0" y="0"/>
-                      <wp:lineTo x="0" y="21433"/>
-                      <wp:lineTo x="21533" y="21433"/>
-                      <wp:lineTo x="21533" y="0"/>
-                      <wp:lineTo x="0" y="0"/>
-                    </wp:wrapPolygon>
-                  </wp:wrapTight>
-                  <wp:docPr id="18" name="Picture 18"/>
+                <wp:inline distT="0" distB="0" distL="0" distR="0" wp14:anchorId="6F002946" wp14:editId="743C54C4">
+                  <wp:extent cx="2734057" cy="1724266"/>
+                  <wp:effectExtent l="0" t="0" r="9525" b="9525"/>
+                  <wp:docPr id="60" name="Picture 60"/>
                   <wp:cNvGraphicFramePr>
                     <a:graphicFrameLocks xmlns:a="http://schemas.openxmlformats.org/drawingml/2006/main" noChangeAspect="1"/>
                   </wp:cNvGraphicFramePr>
@@ -1692,13 +1564,7 @@
                           <pic:cNvPicPr/>
                         </pic:nvPicPr>
                         <pic:blipFill>
-                          <a:blip r:embed="rId22">
-                            <a:extLst>
-                              <a:ext uri="{28A0092B-C50C-407E-A947-70E740481C1C}">
-                                <a14:useLocalDpi xmlns:a14="http://schemas.microsoft.com/office/drawing/2010/main" val="0"/>
-                              </a:ext>
-                            </a:extLst>
-                          </a:blip>
+                          <a:blip r:embed="rId22"/>
                           <a:stretch>
                             <a:fillRect/>
                           </a:stretch>
@@ -1706,7 +1572,7 @@
                         <pic:spPr>
                           <a:xfrm>
                             <a:off x="0" y="0"/>
-                            <a:ext cx="5301161" cy="3460496"/>
+                            <a:ext cx="2734057" cy="1724266"/>
                           </a:xfrm>
                           <a:prstGeom prst="rect">
                             <a:avLst/>
@@ -1715,45 +1581,50 @@
                       </pic:pic>
                     </a:graphicData>
                   </a:graphic>
-                  <wp14:sizeRelH relativeFrom="margin">
-                    <wp14:pctWidth>0</wp14:pctWidth>
-                  </wp14:sizeRelH>
-                  <wp14:sizeRelV relativeFrom="margin">
-                    <wp14:pctHeight>0</wp14:pctHeight>
-                  </wp14:sizeRelV>
-                </wp:anchor>
+                </wp:inline>
               </w:drawing>
             </w:r>
           </w:p>
-          <w:p/>
-          <w:p/>
-          <w:p/>
-          <w:p>
-            <w:r>
-              <w:rPr>
-                <w:noProof/>
-              </w:rPr>
+        </w:tc>
+      </w:tr>
+      <w:tr>
+        <w:tc>
+          <w:tcPr>
+            <w:tcW w:w="562" w:type="dxa"/>
+          </w:tcPr>
+          <w:p>
+            <w:r>
+              <w:t>Relevant graphs</w:t>
+            </w:r>
+          </w:p>
+        </w:tc>
+        <w:tc>
+          <w:tcPr>
+            <w:tcW w:w="8454" w:type="dxa"/>
+          </w:tcPr>
+          <w:p>
+            <w:r>
               <w:drawing>
-                <wp:anchor distT="0" distB="0" distL="114300" distR="114300" simplePos="0" relativeHeight="251669504" behindDoc="1" locked="0" layoutInCell="1" allowOverlap="1" wp14:anchorId="4FFC3BCF" wp14:editId="7B6A81F2">
+                <wp:anchor distT="0" distB="0" distL="114300" distR="114300" simplePos="0" relativeHeight="251700224" behindDoc="1" locked="0" layoutInCell="1" allowOverlap="1" wp14:anchorId="7825758E" wp14:editId="398E9DA0">
                   <wp:simplePos x="0" y="0"/>
                   <wp:positionH relativeFrom="column">
                     <wp:posOffset>-65405</wp:posOffset>
                   </wp:positionH>
                   <wp:positionV relativeFrom="paragraph">
-                    <wp:posOffset>302260</wp:posOffset>
+                    <wp:posOffset>1905</wp:posOffset>
                   </wp:positionV>
-                  <wp:extent cx="5269757" cy="3478530"/>
-                  <wp:effectExtent l="0" t="0" r="7620" b="7620"/>
+                  <wp:extent cx="4694555" cy="3211195"/>
+                  <wp:effectExtent l="0" t="0" r="0" b="8255"/>
                   <wp:wrapTight wrapText="bothSides">
                     <wp:wrapPolygon edited="0">
                       <wp:start x="0" y="0"/>
-                      <wp:lineTo x="0" y="21529"/>
-                      <wp:lineTo x="21553" y="21529"/>
-                      <wp:lineTo x="21553" y="0"/>
+                      <wp:lineTo x="0" y="21527"/>
+                      <wp:lineTo x="21474" y="21527"/>
+                      <wp:lineTo x="21474" y="0"/>
                       <wp:lineTo x="0" y="0"/>
                     </wp:wrapPolygon>
                   </wp:wrapTight>
-                  <wp:docPr id="20" name="Picture 20"/>
+                  <wp:docPr id="61" name="Picture 61"/>
                   <wp:cNvGraphicFramePr>
                     <a:graphicFrameLocks xmlns:a="http://schemas.openxmlformats.org/drawingml/2006/main" noChangeAspect="1"/>
                   </wp:cNvGraphicFramePr>
@@ -1779,7 +1650,7 @@
                         <pic:spPr>
                           <a:xfrm>
                             <a:off x="0" y="0"/>
-                            <a:ext cx="5277469" cy="3483620"/>
+                            <a:ext cx="4694555" cy="3211195"/>
                           </a:xfrm>
                           <a:prstGeom prst="rect">
                             <a:avLst/>
@@ -1798,37 +1669,29 @@
               </w:drawing>
             </w:r>
           </w:p>
-          <w:p/>
-          <w:p/>
-          <w:p/>
-          <w:p/>
-          <w:p/>
-          <w:p>
-            <w:r>
-              <w:rPr>
-                <w:noProof/>
-              </w:rPr>
+          <w:p>
+            <w:r>
               <w:drawing>
-                <wp:anchor distT="0" distB="0" distL="114300" distR="114300" simplePos="0" relativeHeight="251670528" behindDoc="1" locked="0" layoutInCell="1" allowOverlap="1" wp14:anchorId="2B85417B" wp14:editId="2F767927">
+                <wp:anchor distT="0" distB="0" distL="114300" distR="114300" simplePos="0" relativeHeight="251701248" behindDoc="1" locked="0" layoutInCell="1" allowOverlap="1" wp14:anchorId="0F22A331" wp14:editId="1ED66E35">
                   <wp:simplePos x="0" y="0"/>
                   <wp:positionH relativeFrom="column">
-                    <wp:posOffset>-65405</wp:posOffset>
+                    <wp:posOffset>108153</wp:posOffset>
                   </wp:positionH>
                   <wp:positionV relativeFrom="paragraph">
-                    <wp:posOffset>214630</wp:posOffset>
+                    <wp:posOffset>321919</wp:posOffset>
                   </wp:positionV>
-                  <wp:extent cx="4925060" cy="3492500"/>
-                  <wp:effectExtent l="0" t="0" r="8890" b="0"/>
+                  <wp:extent cx="4638040" cy="3093720"/>
+                  <wp:effectExtent l="0" t="0" r="0" b="0"/>
                   <wp:wrapTight wrapText="bothSides">
                     <wp:wrapPolygon edited="0">
                       <wp:start x="0" y="0"/>
-                      <wp:lineTo x="0" y="21443"/>
-                      <wp:lineTo x="21555" y="21443"/>
-                      <wp:lineTo x="21555" y="0"/>
+                      <wp:lineTo x="0" y="21414"/>
+                      <wp:lineTo x="21470" y="21414"/>
+                      <wp:lineTo x="21470" y="0"/>
                       <wp:lineTo x="0" y="0"/>
                     </wp:wrapPolygon>
                   </wp:wrapTight>
-                  <wp:docPr id="21" name="Picture 21"/>
+                  <wp:docPr id="62" name="Picture 62"/>
                   <wp:cNvGraphicFramePr>
                     <a:graphicFrameLocks xmlns:a="http://schemas.openxmlformats.org/drawingml/2006/main" noChangeAspect="1"/>
                   </wp:cNvGraphicFramePr>
@@ -1854,7 +1717,7 @@
                         <pic:spPr>
                           <a:xfrm>
                             <a:off x="0" y="0"/>
-                            <a:ext cx="4925060" cy="3492500"/>
+                            <a:ext cx="4638040" cy="3093720"/>
                           </a:xfrm>
                           <a:prstGeom prst="rect">
                             <a:avLst/>
@@ -1874,32 +1737,48 @@
             </w:r>
           </w:p>
           <w:p/>
-          <w:p>
-            <w:r>
+          <w:p/>
+          <w:p/>
+          <w:p>
+            <w:pPr>
               <w:rPr>
                 <w:noProof/>
               </w:rPr>
+            </w:pPr>
+          </w:p>
+          <w:p/>
+          <w:p/>
+          <w:p/>
+          <w:p/>
+          <w:p/>
+          <w:p/>
+          <w:p/>
+          <w:p/>
+          <w:p/>
+          <w:p/>
+          <w:p>
+            <w:r>
               <w:drawing>
-                <wp:anchor distT="0" distB="0" distL="114300" distR="114300" simplePos="0" relativeHeight="251671552" behindDoc="1" locked="0" layoutInCell="1" allowOverlap="1" wp14:anchorId="0612B65A" wp14:editId="673BD9BB">
+                <wp:anchor distT="0" distB="0" distL="114300" distR="114300" simplePos="0" relativeHeight="251702272" behindDoc="1" locked="0" layoutInCell="1" allowOverlap="1" wp14:anchorId="5AAB2555" wp14:editId="7A08D684">
                   <wp:simplePos x="0" y="0"/>
                   <wp:positionH relativeFrom="column">
-                    <wp:posOffset>27305</wp:posOffset>
+                    <wp:posOffset>-65405</wp:posOffset>
                   </wp:positionH>
                   <wp:positionV relativeFrom="paragraph">
-                    <wp:posOffset>292735</wp:posOffset>
+                    <wp:posOffset>168910</wp:posOffset>
                   </wp:positionV>
-                  <wp:extent cx="4832414" cy="3378835"/>
-                  <wp:effectExtent l="0" t="0" r="6350" b="0"/>
+                  <wp:extent cx="4594225" cy="3064510"/>
+                  <wp:effectExtent l="0" t="0" r="0" b="2540"/>
                   <wp:wrapTight wrapText="bothSides">
                     <wp:wrapPolygon edited="0">
                       <wp:start x="0" y="0"/>
-                      <wp:lineTo x="0" y="21434"/>
-                      <wp:lineTo x="21543" y="21434"/>
-                      <wp:lineTo x="21543" y="0"/>
+                      <wp:lineTo x="0" y="21484"/>
+                      <wp:lineTo x="21496" y="21484"/>
+                      <wp:lineTo x="21496" y="0"/>
                       <wp:lineTo x="0" y="0"/>
                     </wp:wrapPolygon>
                   </wp:wrapTight>
-                  <wp:docPr id="22" name="Picture 22"/>
+                  <wp:docPr id="63" name="Picture 63"/>
                   <wp:cNvGraphicFramePr>
                     <a:graphicFrameLocks xmlns:a="http://schemas.openxmlformats.org/drawingml/2006/main" noChangeAspect="1"/>
                   </wp:cNvGraphicFramePr>
@@ -1925,7 +1804,7 @@
                         <pic:spPr>
                           <a:xfrm>
                             <a:off x="0" y="0"/>
-                            <a:ext cx="4832414" cy="3378835"/>
+                            <a:ext cx="4594225" cy="3064510"/>
                           </a:xfrm>
                           <a:prstGeom prst="rect">
                             <a:avLst/>
@@ -1954,50 +1833,39 @@
           <w:p/>
           <w:p/>
           <w:p/>
-        </w:tc>
-      </w:tr>
-      <w:tr>
-        <w:tc>
-          <w:tcPr>
-            <w:tcW w:w="562" w:type="dxa"/>
-          </w:tcPr>
-          <w:p>
-            <w:r>
-              <w:lastRenderedPageBreak/>
-              <w:t>Boundary graph</w:t>
-            </w:r>
-          </w:p>
-        </w:tc>
-        <w:tc>
-          <w:tcPr>
-            <w:tcW w:w="8454" w:type="dxa"/>
-          </w:tcPr>
-          <w:p>
-            <w:r>
-              <w:rPr>
-                <w:noProof/>
-              </w:rPr>
+          <w:p/>
+          <w:p/>
+          <w:p/>
+          <w:p/>
+          <w:p/>
+          <w:p/>
+          <w:p/>
+          <w:p/>
+          <w:p/>
+          <w:p/>
+          <w:p>
+            <w:r>
               <w:drawing>
-                <wp:anchor distT="0" distB="0" distL="114300" distR="114300" simplePos="0" relativeHeight="251672576" behindDoc="1" locked="0" layoutInCell="1" allowOverlap="1" wp14:anchorId="3239E011" wp14:editId="2CCA1EF6">
+                <wp:anchor distT="0" distB="0" distL="114300" distR="114300" simplePos="0" relativeHeight="251703296" behindDoc="1" locked="0" layoutInCell="1" allowOverlap="1" wp14:anchorId="767A7671" wp14:editId="71811A85">
                   <wp:simplePos x="0" y="0"/>
                   <wp:positionH relativeFrom="column">
-                    <wp:posOffset>-65405</wp:posOffset>
+                    <wp:posOffset>-1007</wp:posOffset>
                   </wp:positionH>
                   <wp:positionV relativeFrom="paragraph">
-                    <wp:posOffset>383540</wp:posOffset>
+                    <wp:posOffset>965</wp:posOffset>
                   </wp:positionV>
-                  <wp:extent cx="5004776" cy="2623820"/>
-                  <wp:effectExtent l="0" t="0" r="5715" b="5080"/>
+                  <wp:extent cx="4943821" cy="3416199"/>
+                  <wp:effectExtent l="0" t="0" r="0" b="0"/>
                   <wp:wrapTight wrapText="bothSides">
                     <wp:wrapPolygon edited="0">
                       <wp:start x="0" y="0"/>
-                      <wp:lineTo x="0" y="21485"/>
-                      <wp:lineTo x="21542" y="21485"/>
-                      <wp:lineTo x="21542" y="0"/>
+                      <wp:lineTo x="0" y="21443"/>
+                      <wp:lineTo x="21475" y="21443"/>
+                      <wp:lineTo x="21475" y="0"/>
                       <wp:lineTo x="0" y="0"/>
                     </wp:wrapPolygon>
                   </wp:wrapTight>
-                  <wp:docPr id="23" name="Picture 23"/>
+                  <wp:docPr id="64" name="Picture 64"/>
                   <wp:cNvGraphicFramePr>
                     <a:graphicFrameLocks xmlns:a="http://schemas.openxmlformats.org/drawingml/2006/main" noChangeAspect="1"/>
                   </wp:cNvGraphicFramePr>
@@ -2023,7 +1891,7 @@
                         <pic:spPr>
                           <a:xfrm>
                             <a:off x="0" y="0"/>
-                            <a:ext cx="5008560" cy="2625804"/>
+                            <a:ext cx="4960226" cy="3427535"/>
                           </a:xfrm>
                           <a:prstGeom prst="rect">
                             <a:avLst/>
@@ -2042,6 +1910,95 @@
               </w:drawing>
             </w:r>
           </w:p>
+          <w:p/>
+          <w:p/>
+          <w:p/>
+          <w:p/>
+        </w:tc>
+      </w:tr>
+      <w:tr>
+        <w:tc>
+          <w:tcPr>
+            <w:tcW w:w="562" w:type="dxa"/>
+          </w:tcPr>
+          <w:p>
+            <w:r>
+              <w:lastRenderedPageBreak/>
+              <w:t>Boundary graph</w:t>
+            </w:r>
+          </w:p>
+        </w:tc>
+        <w:tc>
+          <w:tcPr>
+            <w:tcW w:w="8454" w:type="dxa"/>
+          </w:tcPr>
+          <w:p>
+            <w:r>
+              <w:drawing>
+                <wp:anchor distT="0" distB="0" distL="114300" distR="114300" simplePos="0" relativeHeight="251704320" behindDoc="1" locked="0" layoutInCell="1" allowOverlap="1" wp14:anchorId="00B49C43" wp14:editId="264F4A06">
+                  <wp:simplePos x="0" y="0"/>
+                  <wp:positionH relativeFrom="column">
+                    <wp:posOffset>-64795</wp:posOffset>
+                  </wp:positionH>
+                  <wp:positionV relativeFrom="paragraph">
+                    <wp:posOffset>588518</wp:posOffset>
+                  </wp:positionV>
+                  <wp:extent cx="4763550" cy="2879979"/>
+                  <wp:effectExtent l="0" t="0" r="0" b="0"/>
+                  <wp:wrapTight wrapText="bothSides">
+                    <wp:wrapPolygon edited="0">
+                      <wp:start x="0" y="0"/>
+                      <wp:lineTo x="0" y="21433"/>
+                      <wp:lineTo x="21511" y="21433"/>
+                      <wp:lineTo x="21511" y="0"/>
+                      <wp:lineTo x="0" y="0"/>
+                    </wp:wrapPolygon>
+                  </wp:wrapTight>
+                  <wp:docPr id="65" name="Picture 65"/>
+                  <wp:cNvGraphicFramePr>
+                    <a:graphicFrameLocks xmlns:a="http://schemas.openxmlformats.org/drawingml/2006/main" noChangeAspect="1"/>
+                  </wp:cNvGraphicFramePr>
+                  <a:graphic xmlns:a="http://schemas.openxmlformats.org/drawingml/2006/main">
+                    <a:graphicData uri="http://schemas.openxmlformats.org/drawingml/2006/picture">
+                      <pic:pic xmlns:pic="http://schemas.openxmlformats.org/drawingml/2006/picture">
+                        <pic:nvPicPr>
+                          <pic:cNvPr id="1" name=""/>
+                          <pic:cNvPicPr/>
+                        </pic:nvPicPr>
+                        <pic:blipFill>
+                          <a:blip r:embed="rId27">
+                            <a:extLst>
+                              <a:ext uri="{28A0092B-C50C-407E-A947-70E740481C1C}">
+                                <a14:useLocalDpi xmlns:a14="http://schemas.microsoft.com/office/drawing/2010/main" val="0"/>
+                              </a:ext>
+                            </a:extLst>
+                          </a:blip>
+                          <a:stretch>
+                            <a:fillRect/>
+                          </a:stretch>
+                        </pic:blipFill>
+                        <pic:spPr>
+                          <a:xfrm>
+                            <a:off x="0" y="0"/>
+                            <a:ext cx="4772451" cy="2885360"/>
+                          </a:xfrm>
+                          <a:prstGeom prst="rect">
+                            <a:avLst/>
+                          </a:prstGeom>
+                        </pic:spPr>
+                      </pic:pic>
+                    </a:graphicData>
+                  </a:graphic>
+                  <wp14:sizeRelH relativeFrom="margin">
+                    <wp14:pctWidth>0</wp14:pctWidth>
+                  </wp14:sizeRelH>
+                  <wp14:sizeRelV relativeFrom="margin">
+                    <wp14:pctHeight>0</wp14:pctHeight>
+                  </wp14:sizeRelV>
+                </wp:anchor>
+              </w:drawing>
+            </w:r>
+          </w:p>
         </w:tc>
       </w:tr>
       <w:tr>
@@ -2068,7 +2025,7 @@
               </w:numPr>
             </w:pPr>
             <w:r>
-              <w:t>Not quite at equilibrium</w:t>
+              <w:t>Reach same equilibria as Kira</w:t>
             </w:r>
           </w:p>
           <w:p>
@@ -2080,31 +2037,7 @@
               </w:numPr>
             </w:pPr>
             <w:r>
-              <w:t>Dynamics generally are in line with Kira’s</w:t>
-            </w:r>
-          </w:p>
-          <w:p>
-            <w:pPr>
-              <w:pStyle w:val="ListParagraph"/>
-              <w:numPr>
-                <w:ilvl w:val="0"/>
-                <w:numId w:val="1"/>
-              </w:numPr>
-            </w:pPr>
-            <w:r>
-              <w:t>My volumes change more than Kira’s – this needs to be investigated further</w:t>
-            </w:r>
-          </w:p>
-          <w:p>
-            <w:pPr>
-              <w:pStyle w:val="ListParagraph"/>
-              <w:numPr>
-                <w:ilvl w:val="0"/>
-                <w:numId w:val="1"/>
-              </w:numPr>
-            </w:pPr>
-            <w:r>
-              <w:t>Similar slight change to driving force</w:t>
+              <w:t>Change in chloride driving force with drop in average charge of impermeants</w:t>
             </w:r>
           </w:p>
         </w:tc>
@@ -2113,6 +2046,7 @@
     <w:p/>
     <w:p>
       <w:r>
+        <w:lastRenderedPageBreak/>
         <w:br w:type="page"/>
       </w:r>
     </w:p>
@@ -2201,7 +2135,7 @@
                           <pic:cNvPicPr/>
                         </pic:nvPicPr>
                         <pic:blipFill>
-                          <a:blip r:embed="rId27">
+                          <a:blip r:embed="rId28">
                             <a:extLst>
                               <a:ext uri="{28A0092B-C50C-407E-A947-70E740481C1C}">
                                 <a14:useLocalDpi xmlns:a14="http://schemas.microsoft.com/office/drawing/2010/main" val="0"/>
@@ -2323,7 +2257,7 @@
                           <pic:cNvPicPr/>
                         </pic:nvPicPr>
                         <pic:blipFill>
-                          <a:blip r:embed="rId28"/>
+                          <a:blip r:embed="rId29"/>
                           <a:stretch>
                             <a:fillRect/>
                           </a:stretch>
@@ -2407,7 +2341,7 @@
                           <pic:cNvPicPr/>
                         </pic:nvPicPr>
                         <pic:blipFill>
-                          <a:blip r:embed="rId29">
+                          <a:blip r:embed="rId30">
                             <a:extLst>
                               <a:ext uri="{28A0092B-C50C-407E-A947-70E740481C1C}">
                                 <a14:useLocalDpi xmlns:a14="http://schemas.microsoft.com/office/drawing/2010/main" val="0"/>
@@ -2495,7 +2429,7 @@
                           <pic:cNvPicPr/>
                         </pic:nvPicPr>
                         <pic:blipFill>
-                          <a:blip r:embed="rId30">
+                          <a:blip r:embed="rId31">
                             <a:extLst>
                               <a:ext uri="{28A0092B-C50C-407E-A947-70E740481C1C}">
                                 <a14:useLocalDpi xmlns:a14="http://schemas.microsoft.com/office/drawing/2010/main" val="0"/>
@@ -2577,7 +2511,7 @@
                           <pic:cNvPicPr/>
                         </pic:nvPicPr>
                         <pic:blipFill>
-                          <a:blip r:embed="rId31">
+                          <a:blip r:embed="rId32">
                             <a:extLst>
                               <a:ext uri="{28A0092B-C50C-407E-A947-70E740481C1C}">
                                 <a14:useLocalDpi xmlns:a14="http://schemas.microsoft.com/office/drawing/2010/main" val="0"/>
@@ -2668,7 +2602,7 @@
                           <pic:cNvPicPr/>
                         </pic:nvPicPr>
                         <pic:blipFill>
-                          <a:blip r:embed="rId32">
+                          <a:blip r:embed="rId33">
                             <a:extLst>
                               <a:ext uri="{28A0092B-C50C-407E-A947-70E740481C1C}">
                                 <a14:useLocalDpi xmlns:a14="http://schemas.microsoft.com/office/drawing/2010/main" val="0"/>
@@ -2757,7 +2691,7 @@
                           <pic:cNvPicPr/>
                         </pic:nvPicPr>
                         <pic:blipFill>
-                          <a:blip r:embed="rId33">
+                          <a:blip r:embed="rId34">
                             <a:extLst>
                               <a:ext uri="{28A0092B-C50C-407E-A947-70E740481C1C}">
                                 <a14:useLocalDpi xmlns:a14="http://schemas.microsoft.com/office/drawing/2010/main" val="0"/>
@@ -3102,7 +3036,7 @@
                           <pic:cNvPicPr/>
                         </pic:nvPicPr>
                         <pic:blipFill>
-                          <a:blip r:embed="rId34"/>
+                          <a:blip r:embed="rId35"/>
                           <a:stretch>
                             <a:fillRect/>
                           </a:stretch>
@@ -3265,7 +3199,7 @@
                           <pic:cNvPicPr/>
                         </pic:nvPicPr>
                         <pic:blipFill>
-                          <a:blip r:embed="rId35"/>
+                          <a:blip r:embed="rId36"/>
                           <a:stretch>
                             <a:fillRect/>
                           </a:stretch>
@@ -3411,7 +3345,7 @@
                           <pic:cNvPicPr/>
                         </pic:nvPicPr>
                         <pic:blipFill>
-                          <a:blip r:embed="rId36">
+                          <a:blip r:embed="rId37">
                             <a:extLst>
                               <a:ext uri="{28A0092B-C50C-407E-A947-70E740481C1C}">
                                 <a14:useLocalDpi xmlns:a14="http://schemas.microsoft.com/office/drawing/2010/main" val="0"/>
@@ -3480,7 +3414,7 @@
                           <pic:cNvPicPr/>
                         </pic:nvPicPr>
                         <pic:blipFill>
-                          <a:blip r:embed="rId37">
+                          <a:blip r:embed="rId38">
                             <a:extLst>
                               <a:ext uri="{28A0092B-C50C-407E-A947-70E740481C1C}">
                                 <a14:useLocalDpi xmlns:a14="http://schemas.microsoft.com/office/drawing/2010/main" val="0"/>
@@ -3641,7 +3575,7 @@
                           <pic:cNvPicPr/>
                         </pic:nvPicPr>
                         <pic:blipFill>
-                          <a:blip r:embed="rId38">
+                          <a:blip r:embed="rId39">
                             <a:extLst>
                               <a:ext uri="{28A0092B-C50C-407E-A947-70E740481C1C}">
                                 <a14:useLocalDpi xmlns:a14="http://schemas.microsoft.com/office/drawing/2010/main" val="0"/>
@@ -3883,7 +3817,7 @@
                           <pic:cNvPicPr/>
                         </pic:nvPicPr>
                         <pic:blipFill>
-                          <a:blip r:embed="rId39">
+                          <a:blip r:embed="rId40">
                             <a:extLst>
                               <a:ext uri="{28A0092B-C50C-407E-A947-70E740481C1C}">
                                 <a14:useLocalDpi xmlns:a14="http://schemas.microsoft.com/office/drawing/2010/main" val="0"/>
@@ -4025,13 +3959,13 @@
         <w:tblLook w:val="04A0" w:firstRow="1" w:lastRow="0" w:firstColumn="1" w:lastColumn="0" w:noHBand="0" w:noVBand="1"/>
       </w:tblPr>
       <w:tblGrid>
-        <w:gridCol w:w="1166"/>
-        <w:gridCol w:w="7850"/>
+        <w:gridCol w:w="773"/>
+        <w:gridCol w:w="8243"/>
       </w:tblGrid>
       <w:tr>
         <w:tc>
           <w:tcPr>
-            <w:tcW w:w="1271" w:type="dxa"/>
+            <w:tcW w:w="4508" w:type="dxa"/>
           </w:tcPr>
           <w:p>
             <w:pPr>
@@ -4044,25 +3978,25 @@
                 <w:color w:val="000000" w:themeColor="text1"/>
               </w:rPr>
               <w:lastRenderedPageBreak/>
-              <w:t>Aim</w:t>
-            </w:r>
-          </w:p>
-        </w:tc>
-        <w:tc>
-          <w:tcPr>
-            <w:tcW w:w="7745" w:type="dxa"/>
-          </w:tcPr>
-          <w:p>
-            <w:pPr>
-              <w:rPr>
-                <w:color w:val="000000" w:themeColor="text1"/>
-              </w:rPr>
-            </w:pPr>
-            <w:r>
-              <w:rPr>
-                <w:color w:val="000000" w:themeColor="text1"/>
-              </w:rPr>
-              <w:t>Replicating Kira’s 5C – dropping the charge of impermeant anions mid simulation</w:t>
+              <w:t>Aim:</w:t>
+            </w:r>
+          </w:p>
+        </w:tc>
+        <w:tc>
+          <w:tcPr>
+            <w:tcW w:w="4508" w:type="dxa"/>
+          </w:tcPr>
+          <w:p>
+            <w:pPr>
+              <w:rPr>
+                <w:color w:val="000000" w:themeColor="text1"/>
+              </w:rPr>
+            </w:pPr>
+            <w:r>
+              <w:rPr>
+                <w:color w:val="000000" w:themeColor="text1"/>
+              </w:rPr>
+              <w:t>See if I can replicate Kira’s figure 8</w:t>
             </w:r>
           </w:p>
         </w:tc>
@@ -4070,232 +4004,41 @@
       <w:tr>
         <w:tc>
           <w:tcPr>
-            <w:tcW w:w="1271" w:type="dxa"/>
-          </w:tcPr>
-          <w:p>
-            <w:pPr>
-              <w:rPr>
-                <w:color w:val="000000" w:themeColor="text1"/>
-              </w:rPr>
-            </w:pPr>
-            <w:r>
-              <w:rPr>
-                <w:color w:val="000000" w:themeColor="text1"/>
-              </w:rPr>
-              <w:t>Hypothesis</w:t>
-            </w:r>
-          </w:p>
-        </w:tc>
-        <w:tc>
-          <w:tcPr>
-            <w:tcW w:w="7745" w:type="dxa"/>
-          </w:tcPr>
-          <w:p>
-            <w:pPr>
-              <w:rPr>
-                <w:color w:val="000000" w:themeColor="text1"/>
-              </w:rPr>
-            </w:pPr>
-            <w:r>
-              <w:rPr>
-                <w:noProof/>
+            <w:tcW w:w="4508" w:type="dxa"/>
+          </w:tcPr>
+          <w:p>
+            <w:pPr>
+              <w:rPr>
+                <w:color w:val="000000" w:themeColor="text1"/>
+              </w:rPr>
+            </w:pPr>
+            <w:r>
+              <w:rPr>
+                <w:color w:val="000000" w:themeColor="text1"/>
+              </w:rPr>
+              <w:t>Sim Setup:</w:t>
+            </w:r>
+          </w:p>
+        </w:tc>
+        <w:tc>
+          <w:tcPr>
+            <w:tcW w:w="4508" w:type="dxa"/>
+          </w:tcPr>
+          <w:p>
+            <w:pPr>
+              <w:rPr>
+                <w:color w:val="000000" w:themeColor="text1"/>
+              </w:rPr>
+            </w:pPr>
+            <w:r>
+              <w:rPr>
                 <w:color w:val="000000" w:themeColor="text1"/>
               </w:rPr>
               <w:drawing>
-                <wp:inline distT="0" distB="0" distL="0" distR="0" wp14:anchorId="46A16777" wp14:editId="390B1D98">
-                  <wp:extent cx="3258005" cy="3191320"/>
+                <wp:inline distT="0" distB="0" distL="0" distR="0" wp14:anchorId="7B69E409" wp14:editId="285E1EDD">
+                  <wp:extent cx="4401164" cy="3829584"/>
                   <wp:effectExtent l="0" t="0" r="0" b="0"/>
-                  <wp:docPr id="37" name="Picture 37"/>
-                  <wp:cNvGraphicFramePr>
-                    <a:graphicFrameLocks xmlns:a="http://schemas.openxmlformats.org/drawingml/2006/main" noChangeAspect="1"/>
-                  </wp:cNvGraphicFramePr>
-                  <a:graphic xmlns:a="http://schemas.openxmlformats.org/drawingml/2006/main">
-                    <a:graphicData uri="http://schemas.openxmlformats.org/drawingml/2006/picture">
-                      <pic:pic xmlns:pic="http://schemas.openxmlformats.org/drawingml/2006/picture">
-                        <pic:nvPicPr>
-                          <pic:cNvPr id="1" name=""/>
-                          <pic:cNvPicPr/>
-                        </pic:nvPicPr>
-                        <pic:blipFill>
-                          <a:blip r:embed="rId40"/>
-                          <a:stretch>
-                            <a:fillRect/>
-                          </a:stretch>
-                        </pic:blipFill>
-                        <pic:spPr>
-                          <a:xfrm>
-                            <a:off x="0" y="0"/>
-                            <a:ext cx="3258005" cy="3191320"/>
-                          </a:xfrm>
-                          <a:prstGeom prst="rect">
-                            <a:avLst/>
-                          </a:prstGeom>
-                        </pic:spPr>
-                      </pic:pic>
-                    </a:graphicData>
-                  </a:graphic>
-                </wp:inline>
-              </w:drawing>
-            </w:r>
-          </w:p>
-        </w:tc>
-      </w:tr>
-      <w:tr>
-        <w:tc>
-          <w:tcPr>
-            <w:tcW w:w="1271" w:type="dxa"/>
-          </w:tcPr>
-          <w:p>
-            <w:pPr>
-              <w:rPr>
-                <w:color w:val="000000" w:themeColor="text1"/>
-              </w:rPr>
-            </w:pPr>
-            <w:r>
-              <w:rPr>
-                <w:color w:val="000000" w:themeColor="text1"/>
-              </w:rPr>
-              <w:t>Starting values</w:t>
-            </w:r>
-          </w:p>
-        </w:tc>
-        <w:tc>
-          <w:tcPr>
-            <w:tcW w:w="7745" w:type="dxa"/>
-          </w:tcPr>
-          <w:p>
-            <w:pPr>
-              <w:rPr>
-                <w:color w:val="000000" w:themeColor="text1"/>
-              </w:rPr>
-            </w:pPr>
-            <w:r>
-              <w:rPr>
-                <w:color w:val="000000" w:themeColor="text1"/>
-              </w:rPr>
-              <w:t>Default 2 compartments with z= -0.85</w:t>
-            </w:r>
-          </w:p>
-        </w:tc>
-      </w:tr>
-      <w:tr>
-        <w:tc>
-          <w:tcPr>
-            <w:tcW w:w="1271" w:type="dxa"/>
-          </w:tcPr>
-          <w:p>
-            <w:pPr>
-              <w:rPr>
-                <w:color w:val="000000" w:themeColor="text1"/>
-              </w:rPr>
-            </w:pPr>
-            <w:r>
-              <w:rPr>
-                <w:color w:val="000000" w:themeColor="text1"/>
-              </w:rPr>
-              <w:t>Setup</w:t>
-            </w:r>
-          </w:p>
-        </w:tc>
-        <w:tc>
-          <w:tcPr>
-            <w:tcW w:w="7745" w:type="dxa"/>
-          </w:tcPr>
-          <w:p>
-            <w:pPr>
-              <w:rPr>
-                <w:color w:val="000000" w:themeColor="text1"/>
-              </w:rPr>
-            </w:pPr>
-            <w:r>
-              <w:rPr>
-                <w:color w:val="000000" w:themeColor="text1"/>
-              </w:rPr>
-              <w:t>Drop z in both compartments from -0.85 to -1.1</w:t>
-            </w:r>
-            <w:proofErr w:type="gramStart"/>
-            <w:r>
-              <w:rPr>
-                <w:color w:val="000000" w:themeColor="text1"/>
-              </w:rPr>
-              <w:t xml:space="preserve"> ..</w:t>
-            </w:r>
-            <w:proofErr w:type="gramEnd"/>
-            <w:r>
-              <w:rPr>
-                <w:color w:val="000000" w:themeColor="text1"/>
-              </w:rPr>
-              <w:t xml:space="preserve"> starting the drop at 400s, end the drop at 1200s. Total time 30 mins</w:t>
-            </w:r>
-          </w:p>
-          <w:p>
-            <w:pPr>
-              <w:rPr>
-                <w:color w:val="000000" w:themeColor="text1"/>
-              </w:rPr>
-            </w:pPr>
-            <w:r>
-              <w:rPr>
-                <w:color w:val="000000" w:themeColor="text1"/>
-              </w:rPr>
-              <w:t xml:space="preserve">Dynamic </w:t>
-            </w:r>
-            <w:proofErr w:type="spellStart"/>
-            <w:r>
-              <w:rPr>
-                <w:color w:val="000000" w:themeColor="text1"/>
-              </w:rPr>
-              <w:t>Atpase</w:t>
-            </w:r>
-            <w:proofErr w:type="spellEnd"/>
-            <w:r>
-              <w:rPr>
-                <w:color w:val="000000" w:themeColor="text1"/>
-              </w:rPr>
-              <w:t>.</w:t>
-            </w:r>
-          </w:p>
-        </w:tc>
-      </w:tr>
-      <w:tr>
-        <w:tc>
-          <w:tcPr>
-            <w:tcW w:w="1271" w:type="dxa"/>
-          </w:tcPr>
-          <w:p>
-            <w:pPr>
-              <w:rPr>
-                <w:color w:val="000000" w:themeColor="text1"/>
-              </w:rPr>
-            </w:pPr>
-            <w:r>
-              <w:rPr>
-                <w:color w:val="000000" w:themeColor="text1"/>
-              </w:rPr>
-              <w:t>Final values</w:t>
-            </w:r>
-          </w:p>
-        </w:tc>
-        <w:tc>
-          <w:tcPr>
-            <w:tcW w:w="7745" w:type="dxa"/>
-          </w:tcPr>
-          <w:p>
-            <w:pPr>
-              <w:rPr>
-                <w:color w:val="000000" w:themeColor="text1"/>
-              </w:rPr>
-            </w:pPr>
-            <w:r>
-              <w:rPr>
-                <w:noProof/>
-                <w:color w:val="000000" w:themeColor="text1"/>
-              </w:rPr>
-              <w:drawing>
-                <wp:inline distT="0" distB="0" distL="0" distR="0" wp14:anchorId="6C134D4C" wp14:editId="3B893AF2">
-                  <wp:extent cx="3315163" cy="2152950"/>
-                  <wp:effectExtent l="0" t="0" r="0" b="0"/>
-                  <wp:docPr id="38" name="Picture 38"/>
+                  <wp:docPr id="66" name="Picture 66"/>
                   <wp:cNvGraphicFramePr>
                     <a:graphicFrameLocks xmlns:a="http://schemas.openxmlformats.org/drawingml/2006/main" noChangeAspect="1"/>
                   </wp:cNvGraphicFramePr>
@@ -4315,7 +4058,7 @@
                         <pic:spPr>
                           <a:xfrm>
                             <a:off x="0" y="0"/>
-                            <a:ext cx="3315163" cy="2152950"/>
+                            <a:ext cx="4401164" cy="3829584"/>
                           </a:xfrm>
                           <a:prstGeom prst="rect">
                             <a:avLst/>
@@ -4328,175 +4071,37 @@
               </w:drawing>
             </w:r>
           </w:p>
-        </w:tc>
-      </w:tr>
-      <w:tr>
-        <w:tc>
-          <w:tcPr>
-            <w:tcW w:w="1271" w:type="dxa"/>
-          </w:tcPr>
-          <w:p>
-            <w:pPr>
-              <w:rPr>
-                <w:color w:val="000000" w:themeColor="text1"/>
-              </w:rPr>
-            </w:pPr>
-            <w:r>
-              <w:rPr>
-                <w:color w:val="000000" w:themeColor="text1"/>
-              </w:rPr>
-              <w:t>Relevant graphs</w:t>
-            </w:r>
-          </w:p>
-        </w:tc>
-        <w:tc>
-          <w:tcPr>
-            <w:tcW w:w="7745" w:type="dxa"/>
-          </w:tcPr>
-          <w:p>
-            <w:pPr>
-              <w:rPr>
-                <w:color w:val="000000" w:themeColor="text1"/>
-              </w:rPr>
-            </w:pPr>
-          </w:p>
-          <w:p>
-            <w:pPr>
-              <w:rPr>
-                <w:color w:val="000000" w:themeColor="text1"/>
-              </w:rPr>
-            </w:pPr>
-          </w:p>
-          <w:p>
-            <w:pPr>
-              <w:rPr>
-                <w:color w:val="000000" w:themeColor="text1"/>
-              </w:rPr>
-            </w:pPr>
-          </w:p>
-          <w:p>
-            <w:pPr>
-              <w:rPr>
-                <w:color w:val="000000" w:themeColor="text1"/>
-              </w:rPr>
-            </w:pPr>
-          </w:p>
-          <w:p>
-            <w:pPr>
-              <w:rPr>
-                <w:color w:val="000000" w:themeColor="text1"/>
-              </w:rPr>
-            </w:pPr>
-          </w:p>
-          <w:p>
-            <w:pPr>
-              <w:rPr>
-                <w:color w:val="000000" w:themeColor="text1"/>
-              </w:rPr>
-            </w:pPr>
-          </w:p>
-          <w:p>
-            <w:pPr>
-              <w:rPr>
-                <w:color w:val="000000" w:themeColor="text1"/>
-              </w:rPr>
-            </w:pPr>
-          </w:p>
-          <w:p>
-            <w:pPr>
-              <w:rPr>
-                <w:color w:val="000000" w:themeColor="text1"/>
-              </w:rPr>
-            </w:pPr>
-          </w:p>
-          <w:p>
-            <w:pPr>
-              <w:rPr>
-                <w:color w:val="000000" w:themeColor="text1"/>
-              </w:rPr>
-            </w:pPr>
-          </w:p>
-          <w:p>
-            <w:pPr>
-              <w:rPr>
-                <w:color w:val="000000" w:themeColor="text1"/>
-              </w:rPr>
-            </w:pPr>
-          </w:p>
-          <w:p>
-            <w:pPr>
-              <w:rPr>
-                <w:color w:val="000000" w:themeColor="text1"/>
-              </w:rPr>
-            </w:pPr>
-          </w:p>
-          <w:p>
-            <w:pPr>
-              <w:rPr>
-                <w:color w:val="000000" w:themeColor="text1"/>
-              </w:rPr>
-            </w:pPr>
-          </w:p>
-          <w:p>
-            <w:pPr>
-              <w:rPr>
-                <w:color w:val="000000" w:themeColor="text1"/>
-              </w:rPr>
-            </w:pPr>
-          </w:p>
-          <w:p>
-            <w:pPr>
-              <w:rPr>
-                <w:color w:val="000000" w:themeColor="text1"/>
-              </w:rPr>
-            </w:pPr>
-          </w:p>
-          <w:p>
-            <w:pPr>
-              <w:rPr>
-                <w:color w:val="000000" w:themeColor="text1"/>
-              </w:rPr>
-            </w:pPr>
-          </w:p>
-          <w:p>
-            <w:pPr>
-              <w:rPr>
-                <w:color w:val="000000" w:themeColor="text1"/>
-              </w:rPr>
-            </w:pPr>
-          </w:p>
-          <w:p>
-            <w:pPr>
-              <w:rPr>
-                <w:color w:val="000000" w:themeColor="text1"/>
-              </w:rPr>
-            </w:pPr>
-            <w:r>
-              <w:rPr>
-                <w:noProof/>
+          <w:p>
+            <w:pPr>
+              <w:rPr>
+                <w:color w:val="000000" w:themeColor="text1"/>
+              </w:rPr>
+            </w:pPr>
+            <w:r>
+              <w:rPr>
                 <w:color w:val="000000" w:themeColor="text1"/>
               </w:rPr>
               <w:drawing>
-                <wp:anchor distT="0" distB="0" distL="114300" distR="114300" simplePos="0" relativeHeight="251684864" behindDoc="1" locked="0" layoutInCell="1" allowOverlap="1" wp14:anchorId="61789CA4" wp14:editId="2858D213">
+                <wp:anchor distT="0" distB="0" distL="114300" distR="114300" simplePos="0" relativeHeight="251709440" behindDoc="1" locked="0" layoutInCell="1" allowOverlap="1" wp14:anchorId="1A5CDE45" wp14:editId="518832A9">
                   <wp:simplePos x="0" y="0"/>
                   <wp:positionH relativeFrom="column">
-                    <wp:posOffset>67945</wp:posOffset>
+                    <wp:posOffset>-65405</wp:posOffset>
                   </wp:positionH>
                   <wp:positionV relativeFrom="paragraph">
-                    <wp:posOffset>3725545</wp:posOffset>
+                    <wp:posOffset>171450</wp:posOffset>
                   </wp:positionV>
-                  <wp:extent cx="4696990" cy="3329940"/>
-                  <wp:effectExtent l="0" t="0" r="8890" b="3810"/>
+                  <wp:extent cx="5120640" cy="1003300"/>
+                  <wp:effectExtent l="0" t="0" r="3810" b="6350"/>
                   <wp:wrapTight wrapText="bothSides">
                     <wp:wrapPolygon edited="0">
                       <wp:start x="0" y="0"/>
-                      <wp:lineTo x="0" y="21501"/>
-                      <wp:lineTo x="21553" y="21501"/>
-                      <wp:lineTo x="21553" y="0"/>
+                      <wp:lineTo x="0" y="21327"/>
+                      <wp:lineTo x="21536" y="21327"/>
+                      <wp:lineTo x="21536" y="0"/>
                       <wp:lineTo x="0" y="0"/>
                     </wp:wrapPolygon>
                   </wp:wrapTight>
-                  <wp:docPr id="40" name="Picture 40"/>
+                  <wp:docPr id="74" name="Picture 74"/>
                   <wp:cNvGraphicFramePr>
                     <a:graphicFrameLocks xmlns:a="http://schemas.openxmlformats.org/drawingml/2006/main" noChangeAspect="1"/>
                   </wp:cNvGraphicFramePr>
@@ -4522,7 +4127,7 @@
                         <pic:spPr>
                           <a:xfrm>
                             <a:off x="0" y="0"/>
-                            <a:ext cx="4696990" cy="3329940"/>
+                            <a:ext cx="5120640" cy="1003300"/>
                           </a:xfrm>
                           <a:prstGeom prst="rect">
                             <a:avLst/>
@@ -4540,32 +4145,54 @@
                 </wp:anchor>
               </w:drawing>
             </w:r>
-            <w:r>
-              <w:rPr>
-                <w:noProof/>
+          </w:p>
+          <w:p>
+            <w:pPr>
+              <w:rPr>
+                <w:color w:val="000000" w:themeColor="text1"/>
+              </w:rPr>
+            </w:pPr>
+          </w:p>
+        </w:tc>
+      </w:tr>
+      <w:tr>
+        <w:tc>
+          <w:tcPr>
+            <w:tcW w:w="4508" w:type="dxa"/>
+          </w:tcPr>
+          <w:p>
+            <w:pPr>
+              <w:rPr>
+                <w:color w:val="000000" w:themeColor="text1"/>
+              </w:rPr>
+            </w:pPr>
+            <w:r>
+              <w:rPr>
+                <w:color w:val="000000" w:themeColor="text1"/>
+              </w:rPr>
+              <w:t>Final values:</w:t>
+            </w:r>
+          </w:p>
+        </w:tc>
+        <w:tc>
+          <w:tcPr>
+            <w:tcW w:w="4508" w:type="dxa"/>
+          </w:tcPr>
+          <w:p>
+            <w:pPr>
+              <w:rPr>
+                <w:color w:val="000000" w:themeColor="text1"/>
+              </w:rPr>
+            </w:pPr>
+            <w:r>
+              <w:rPr>
                 <w:color w:val="000000" w:themeColor="text1"/>
               </w:rPr>
               <w:drawing>
-                <wp:anchor distT="0" distB="0" distL="114300" distR="114300" simplePos="0" relativeHeight="251683840" behindDoc="1" locked="0" layoutInCell="1" allowOverlap="1" wp14:anchorId="1FEAE58C" wp14:editId="177F3C19">
-                  <wp:simplePos x="0" y="0"/>
-                  <wp:positionH relativeFrom="column">
-                    <wp:posOffset>-65405</wp:posOffset>
-                  </wp:positionH>
-                  <wp:positionV relativeFrom="paragraph">
-                    <wp:posOffset>299085</wp:posOffset>
-                  </wp:positionV>
-                  <wp:extent cx="5051827" cy="3327400"/>
-                  <wp:effectExtent l="0" t="0" r="0" b="6350"/>
-                  <wp:wrapTight wrapText="bothSides">
-                    <wp:wrapPolygon edited="0">
-                      <wp:start x="0" y="0"/>
-                      <wp:lineTo x="0" y="21518"/>
-                      <wp:lineTo x="21505" y="21518"/>
-                      <wp:lineTo x="21505" y="0"/>
-                      <wp:lineTo x="0" y="0"/>
-                    </wp:wrapPolygon>
-                  </wp:wrapTight>
-                  <wp:docPr id="39" name="Picture 39"/>
+                <wp:inline distT="0" distB="0" distL="0" distR="0" wp14:anchorId="51414D68" wp14:editId="514361BA">
+                  <wp:extent cx="5731510" cy="2924175"/>
+                  <wp:effectExtent l="0" t="0" r="2540" b="9525"/>
+                  <wp:docPr id="69" name="Picture 69"/>
                   <wp:cNvGraphicFramePr>
                     <a:graphicFrameLocks xmlns:a="http://schemas.openxmlformats.org/drawingml/2006/main" noChangeAspect="1"/>
                   </wp:cNvGraphicFramePr>
@@ -4577,13 +4204,7 @@
                           <pic:cNvPicPr/>
                         </pic:nvPicPr>
                         <pic:blipFill>
-                          <a:blip r:embed="rId43">
-                            <a:extLst>
-                              <a:ext uri="{28A0092B-C50C-407E-A947-70E740481C1C}">
-                                <a14:useLocalDpi xmlns:a14="http://schemas.microsoft.com/office/drawing/2010/main" val="0"/>
-                              </a:ext>
-                            </a:extLst>
-                          </a:blip>
+                          <a:blip r:embed="rId43"/>
                           <a:stretch>
                             <a:fillRect/>
                           </a:stretch>
@@ -4591,7 +4212,7 @@
                         <pic:spPr>
                           <a:xfrm>
                             <a:off x="0" y="0"/>
-                            <a:ext cx="5051827" cy="3327400"/>
+                            <a:ext cx="5731510" cy="2924175"/>
                           </a:xfrm>
                           <a:prstGeom prst="rect">
                             <a:avLst/>
@@ -4600,98 +4221,60 @@
                       </pic:pic>
                     </a:graphicData>
                   </a:graphic>
-                  <wp14:sizeRelH relativeFrom="margin">
-                    <wp14:pctWidth>0</wp14:pctWidth>
-                  </wp14:sizeRelH>
-                  <wp14:sizeRelV relativeFrom="margin">
-                    <wp14:pctHeight>0</wp14:pctHeight>
-                  </wp14:sizeRelV>
-                </wp:anchor>
+                </wp:inline>
               </w:drawing>
             </w:r>
           </w:p>
-          <w:p>
-            <w:pPr>
-              <w:rPr>
-                <w:color w:val="000000" w:themeColor="text1"/>
-              </w:rPr>
-            </w:pPr>
-          </w:p>
-          <w:p>
-            <w:pPr>
-              <w:rPr>
-                <w:color w:val="000000" w:themeColor="text1"/>
-              </w:rPr>
-            </w:pPr>
-          </w:p>
-          <w:p>
-            <w:pPr>
-              <w:rPr>
-                <w:color w:val="000000" w:themeColor="text1"/>
-              </w:rPr>
-            </w:pPr>
-          </w:p>
-          <w:p>
-            <w:pPr>
-              <w:rPr>
-                <w:color w:val="000000" w:themeColor="text1"/>
-              </w:rPr>
-            </w:pPr>
-          </w:p>
-          <w:p>
-            <w:pPr>
-              <w:rPr>
-                <w:color w:val="000000" w:themeColor="text1"/>
-              </w:rPr>
-            </w:pPr>
-          </w:p>
-          <w:p>
-            <w:pPr>
-              <w:rPr>
-                <w:color w:val="000000" w:themeColor="text1"/>
-              </w:rPr>
-            </w:pPr>
-          </w:p>
-          <w:p>
-            <w:pPr>
-              <w:rPr>
-                <w:color w:val="000000" w:themeColor="text1"/>
-              </w:rPr>
-            </w:pPr>
-          </w:p>
-          <w:p>
-            <w:pPr>
-              <w:rPr>
-                <w:color w:val="000000" w:themeColor="text1"/>
-              </w:rPr>
-            </w:pPr>
-            <w:r>
-              <w:rPr>
-                <w:noProof/>
-                <w:color w:val="000000" w:themeColor="text1"/>
-              </w:rPr>
-              <w:lastRenderedPageBreak/>
+        </w:tc>
+      </w:tr>
+      <w:tr>
+        <w:tc>
+          <w:tcPr>
+            <w:tcW w:w="4508" w:type="dxa"/>
+          </w:tcPr>
+          <w:p>
+            <w:pPr>
+              <w:rPr>
+                <w:color w:val="000000" w:themeColor="text1"/>
+              </w:rPr>
+            </w:pPr>
+          </w:p>
+        </w:tc>
+        <w:tc>
+          <w:tcPr>
+            <w:tcW w:w="4508" w:type="dxa"/>
+          </w:tcPr>
+          <w:p>
+            <w:pPr>
+              <w:rPr>
+                <w:color w:val="000000" w:themeColor="text1"/>
+              </w:rPr>
+            </w:pPr>
+            <w:r>
+              <w:rPr>
+                <w:color w:val="000000" w:themeColor="text1"/>
+              </w:rPr>
               <w:drawing>
-                <wp:anchor distT="0" distB="0" distL="114300" distR="114300" simplePos="0" relativeHeight="251687936" behindDoc="1" locked="0" layoutInCell="1" allowOverlap="1" wp14:anchorId="75EEB144" wp14:editId="4D4C1E37">
+                <wp:anchor distT="0" distB="0" distL="114300" distR="114300" simplePos="0" relativeHeight="251705344" behindDoc="1" locked="0" layoutInCell="1" allowOverlap="1" wp14:anchorId="18CE3B94" wp14:editId="18870E5E">
                   <wp:simplePos x="0" y="0"/>
                   <wp:positionH relativeFrom="column">
-                    <wp:posOffset>-65405</wp:posOffset>
+                    <wp:posOffset>51206</wp:posOffset>
                   </wp:positionH>
                   <wp:positionV relativeFrom="paragraph">
-                    <wp:posOffset>3584575</wp:posOffset>
+                    <wp:posOffset>79325</wp:posOffset>
                   </wp:positionV>
-                  <wp:extent cx="5022399" cy="3373120"/>
-                  <wp:effectExtent l="0" t="0" r="6985" b="0"/>
+                  <wp:extent cx="5017770" cy="3444240"/>
+                  <wp:effectExtent l="0" t="0" r="0" b="3810"/>
                   <wp:wrapTight wrapText="bothSides">
                     <wp:wrapPolygon edited="0">
                       <wp:start x="0" y="0"/>
-                      <wp:lineTo x="0" y="21470"/>
-                      <wp:lineTo x="21548" y="21470"/>
-                      <wp:lineTo x="21548" y="0"/>
+                      <wp:lineTo x="0" y="21504"/>
+                      <wp:lineTo x="21485" y="21504"/>
+                      <wp:lineTo x="21485" y="0"/>
                       <wp:lineTo x="0" y="0"/>
                     </wp:wrapPolygon>
                   </wp:wrapTight>
-                  <wp:docPr id="43" name="Picture 43"/>
+                  <wp:docPr id="70" name="Picture 70"/>
                   <wp:cNvGraphicFramePr>
                     <a:graphicFrameLocks xmlns:a="http://schemas.openxmlformats.org/drawingml/2006/main" noChangeAspect="1"/>
                   </wp:cNvGraphicFramePr>
@@ -4717,7 +4300,7 @@
                         <pic:spPr>
                           <a:xfrm>
                             <a:off x="0" y="0"/>
-                            <a:ext cx="5022399" cy="3373120"/>
+                            <a:ext cx="5017770" cy="3444240"/>
                           </a:xfrm>
                           <a:prstGeom prst="rect">
                             <a:avLst/>
@@ -4735,32 +4318,123 @@
                 </wp:anchor>
               </w:drawing>
             </w:r>
-            <w:r>
-              <w:rPr>
-                <w:noProof/>
-                <w:color w:val="000000" w:themeColor="text1"/>
-              </w:rPr>
+          </w:p>
+          <w:p>
+            <w:pPr>
+              <w:rPr>
+                <w:color w:val="000000" w:themeColor="text1"/>
+              </w:rPr>
+            </w:pPr>
+          </w:p>
+          <w:p>
+            <w:pPr>
+              <w:rPr>
+                <w:color w:val="000000" w:themeColor="text1"/>
+              </w:rPr>
+            </w:pPr>
+          </w:p>
+          <w:p>
+            <w:pPr>
+              <w:rPr>
+                <w:color w:val="000000" w:themeColor="text1"/>
+              </w:rPr>
+            </w:pPr>
+          </w:p>
+          <w:p>
+            <w:pPr>
+              <w:rPr>
+                <w:color w:val="000000" w:themeColor="text1"/>
+              </w:rPr>
+            </w:pPr>
+          </w:p>
+          <w:p>
+            <w:pPr>
+              <w:rPr>
+                <w:color w:val="000000" w:themeColor="text1"/>
+              </w:rPr>
+            </w:pPr>
+          </w:p>
+          <w:p>
+            <w:pPr>
+              <w:rPr>
+                <w:color w:val="000000" w:themeColor="text1"/>
+              </w:rPr>
+            </w:pPr>
+          </w:p>
+          <w:p>
+            <w:pPr>
+              <w:rPr>
+                <w:color w:val="000000" w:themeColor="text1"/>
+              </w:rPr>
+            </w:pPr>
+          </w:p>
+          <w:p>
+            <w:pPr>
+              <w:rPr>
+                <w:color w:val="000000" w:themeColor="text1"/>
+              </w:rPr>
+            </w:pPr>
+          </w:p>
+          <w:p>
+            <w:pPr>
+              <w:rPr>
+                <w:color w:val="000000" w:themeColor="text1"/>
+              </w:rPr>
+            </w:pPr>
+          </w:p>
+          <w:p>
+            <w:pPr>
+              <w:rPr>
+                <w:color w:val="000000" w:themeColor="text1"/>
+              </w:rPr>
+            </w:pPr>
+          </w:p>
+          <w:p>
+            <w:pPr>
+              <w:rPr>
+                <w:color w:val="000000" w:themeColor="text1"/>
+              </w:rPr>
+            </w:pPr>
+          </w:p>
+          <w:p>
+            <w:pPr>
+              <w:rPr>
+                <w:color w:val="000000" w:themeColor="text1"/>
+              </w:rPr>
+            </w:pPr>
+          </w:p>
+          <w:p>
+            <w:pPr>
+              <w:rPr>
+                <w:color w:val="000000" w:themeColor="text1"/>
+              </w:rPr>
+            </w:pPr>
+            <w:r>
+              <w:rPr>
+                <w:color w:val="000000" w:themeColor="text1"/>
+              </w:rPr>
+              <w:lastRenderedPageBreak/>
               <w:drawing>
-                <wp:anchor distT="0" distB="0" distL="114300" distR="114300" simplePos="0" relativeHeight="251686912" behindDoc="1" locked="0" layoutInCell="1" allowOverlap="1" wp14:anchorId="1A307440" wp14:editId="20D62083">
+                <wp:anchor distT="0" distB="0" distL="114300" distR="114300" simplePos="0" relativeHeight="251706368" behindDoc="1" locked="0" layoutInCell="1" allowOverlap="1" wp14:anchorId="6609BA76" wp14:editId="42C8D379">
                   <wp:simplePos x="0" y="0"/>
                   <wp:positionH relativeFrom="column">
                     <wp:posOffset>-65405</wp:posOffset>
                   </wp:positionH>
                   <wp:positionV relativeFrom="paragraph">
-                    <wp:posOffset>165100</wp:posOffset>
+                    <wp:posOffset>331470</wp:posOffset>
                   </wp:positionV>
-                  <wp:extent cx="5052494" cy="3118485"/>
-                  <wp:effectExtent l="0" t="0" r="0" b="5715"/>
+                  <wp:extent cx="5149850" cy="3394075"/>
+                  <wp:effectExtent l="0" t="0" r="0" b="0"/>
                   <wp:wrapTight wrapText="bothSides">
                     <wp:wrapPolygon edited="0">
                       <wp:start x="0" y="0"/>
-                      <wp:lineTo x="0" y="21508"/>
-                      <wp:lineTo x="21502" y="21508"/>
-                      <wp:lineTo x="21502" y="0"/>
+                      <wp:lineTo x="0" y="21459"/>
+                      <wp:lineTo x="21493" y="21459"/>
+                      <wp:lineTo x="21493" y="0"/>
                       <wp:lineTo x="0" y="0"/>
                     </wp:wrapPolygon>
                   </wp:wrapTight>
-                  <wp:docPr id="42" name="Picture 42"/>
+                  <wp:docPr id="71" name="Picture 71"/>
                   <wp:cNvGraphicFramePr>
                     <a:graphicFrameLocks xmlns:a="http://schemas.openxmlformats.org/drawingml/2006/main" noChangeAspect="1"/>
                   </wp:cNvGraphicFramePr>
@@ -4786,7 +4460,7 @@
                         <pic:spPr>
                           <a:xfrm>
                             <a:off x="0" y="0"/>
-                            <a:ext cx="5052494" cy="3118485"/>
+                            <a:ext cx="5149850" cy="3394075"/>
                           </a:xfrm>
                           <a:prstGeom prst="rect">
                             <a:avLst/>
@@ -4839,136 +4513,31 @@
                 <w:color w:val="000000" w:themeColor="text1"/>
               </w:rPr>
             </w:pPr>
-          </w:p>
-          <w:p>
-            <w:pPr>
-              <w:rPr>
-                <w:color w:val="000000" w:themeColor="text1"/>
-              </w:rPr>
-            </w:pPr>
-          </w:p>
-          <w:p>
-            <w:pPr>
-              <w:rPr>
-                <w:color w:val="000000" w:themeColor="text1"/>
-              </w:rPr>
-            </w:pPr>
-          </w:p>
-          <w:p>
-            <w:pPr>
-              <w:rPr>
-                <w:color w:val="000000" w:themeColor="text1"/>
-              </w:rPr>
-            </w:pPr>
-          </w:p>
-          <w:p>
-            <w:pPr>
-              <w:rPr>
-                <w:color w:val="000000" w:themeColor="text1"/>
-              </w:rPr>
-            </w:pPr>
-          </w:p>
-          <w:p>
-            <w:pPr>
-              <w:rPr>
-                <w:color w:val="000000" w:themeColor="text1"/>
-              </w:rPr>
-            </w:pPr>
-          </w:p>
-          <w:p>
-            <w:pPr>
-              <w:rPr>
-                <w:color w:val="000000" w:themeColor="text1"/>
-              </w:rPr>
-            </w:pPr>
-          </w:p>
-          <w:p>
-            <w:pPr>
-              <w:rPr>
-                <w:color w:val="000000" w:themeColor="text1"/>
-              </w:rPr>
-            </w:pPr>
-          </w:p>
-          <w:p>
-            <w:pPr>
-              <w:rPr>
-                <w:color w:val="000000" w:themeColor="text1"/>
-              </w:rPr>
-            </w:pPr>
-          </w:p>
-          <w:p>
-            <w:pPr>
-              <w:rPr>
-                <w:color w:val="000000" w:themeColor="text1"/>
-              </w:rPr>
-            </w:pPr>
-          </w:p>
-          <w:p>
-            <w:pPr>
-              <w:rPr>
-                <w:color w:val="000000" w:themeColor="text1"/>
-              </w:rPr>
-            </w:pPr>
-          </w:p>
-          <w:p>
-            <w:pPr>
-              <w:rPr>
-                <w:color w:val="000000" w:themeColor="text1"/>
-              </w:rPr>
-            </w:pPr>
-          </w:p>
-          <w:p>
-            <w:pPr>
-              <w:rPr>
-                <w:color w:val="000000" w:themeColor="text1"/>
-              </w:rPr>
-            </w:pPr>
-          </w:p>
-          <w:p>
-            <w:pPr>
-              <w:rPr>
-                <w:color w:val="000000" w:themeColor="text1"/>
-              </w:rPr>
-            </w:pPr>
-          </w:p>
-          <w:p>
-            <w:pPr>
-              <w:rPr>
-                <w:color w:val="000000" w:themeColor="text1"/>
-              </w:rPr>
-            </w:pPr>
-          </w:p>
-          <w:p>
-            <w:pPr>
-              <w:rPr>
-                <w:color w:val="000000" w:themeColor="text1"/>
-              </w:rPr>
-            </w:pPr>
-          </w:p>
-          <w:p>
-            <w:pPr>
-              <w:rPr>
-                <w:color w:val="000000" w:themeColor="text1"/>
-              </w:rPr>
-            </w:pPr>
-            <w:r>
-              <w:rPr>
-                <w:noProof/>
+            <w:r>
+              <w:rPr>
                 <w:color w:val="000000" w:themeColor="text1"/>
               </w:rPr>
               <w:drawing>
-                <wp:anchor distT="0" distB="0" distL="114300" distR="114300" simplePos="0" relativeHeight="251688960" behindDoc="1" locked="0" layoutInCell="1" allowOverlap="1" wp14:anchorId="02D6132B" wp14:editId="566D9FDA">
+                <wp:anchor distT="0" distB="0" distL="114300" distR="114300" simplePos="0" relativeHeight="251707392" behindDoc="1" locked="0" layoutInCell="1" allowOverlap="1" wp14:anchorId="2AE67D15" wp14:editId="182334A0">
                   <wp:simplePos x="0" y="0"/>
                   <wp:positionH relativeFrom="column">
-                    <wp:posOffset>-2540</wp:posOffset>
+                    <wp:posOffset>-64897</wp:posOffset>
                   </wp:positionH>
                   <wp:positionV relativeFrom="paragraph">
-                    <wp:posOffset>126364</wp:posOffset>
+                    <wp:posOffset>203911</wp:posOffset>
                   </wp:positionV>
-                  <wp:extent cx="4840119" cy="3465195"/>
-                  <wp:effectExtent l="0" t="0" r="0" b="1905"/>
-                  <wp:wrapNone/>
-                  <wp:docPr id="44" name="Picture 44"/>
+                  <wp:extent cx="5142230" cy="3459480"/>
+                  <wp:effectExtent l="0" t="0" r="1270" b="7620"/>
+                  <wp:wrapTight wrapText="bothSides">
+                    <wp:wrapPolygon edited="0">
+                      <wp:start x="0" y="0"/>
+                      <wp:lineTo x="0" y="21529"/>
+                      <wp:lineTo x="21525" y="21529"/>
+                      <wp:lineTo x="21525" y="0"/>
+                      <wp:lineTo x="0" y="0"/>
+                    </wp:wrapPolygon>
+                  </wp:wrapTight>
+                  <wp:docPr id="72" name="Picture 72"/>
                   <wp:cNvGraphicFramePr>
                     <a:graphicFrameLocks xmlns:a="http://schemas.openxmlformats.org/drawingml/2006/main" noChangeAspect="1"/>
                   </wp:cNvGraphicFramePr>
@@ -4994,7 +4563,7 @@
                         <pic:spPr>
                           <a:xfrm>
                             <a:off x="0" y="0"/>
-                            <a:ext cx="4840888" cy="3465746"/>
+                            <a:ext cx="5142230" cy="3459480"/>
                           </a:xfrm>
                           <a:prstGeom prst="rect">
                             <a:avLst/>
@@ -5040,123 +4609,32 @@
                 <w:color w:val="000000" w:themeColor="text1"/>
               </w:rPr>
             </w:pPr>
-          </w:p>
-          <w:p>
-            <w:pPr>
-              <w:rPr>
-                <w:color w:val="000000" w:themeColor="text1"/>
-              </w:rPr>
-            </w:pPr>
-          </w:p>
-          <w:p>
-            <w:pPr>
-              <w:rPr>
-                <w:color w:val="000000" w:themeColor="text1"/>
-              </w:rPr>
-            </w:pPr>
-          </w:p>
-          <w:p>
-            <w:pPr>
-              <w:rPr>
-                <w:color w:val="000000" w:themeColor="text1"/>
-              </w:rPr>
-            </w:pPr>
-          </w:p>
-          <w:p>
-            <w:pPr>
-              <w:rPr>
-                <w:color w:val="000000" w:themeColor="text1"/>
-              </w:rPr>
-            </w:pPr>
-          </w:p>
-          <w:p>
-            <w:pPr>
-              <w:rPr>
-                <w:color w:val="000000" w:themeColor="text1"/>
-              </w:rPr>
-            </w:pPr>
-          </w:p>
-          <w:p>
-            <w:pPr>
-              <w:rPr>
-                <w:color w:val="000000" w:themeColor="text1"/>
-              </w:rPr>
-            </w:pPr>
-          </w:p>
-          <w:p>
-            <w:pPr>
-              <w:rPr>
-                <w:color w:val="000000" w:themeColor="text1"/>
-              </w:rPr>
-            </w:pPr>
-          </w:p>
-          <w:p>
-            <w:pPr>
-              <w:rPr>
-                <w:color w:val="000000" w:themeColor="text1"/>
-              </w:rPr>
-            </w:pPr>
-          </w:p>
-          <w:p>
-            <w:pPr>
-              <w:rPr>
-                <w:color w:val="000000" w:themeColor="text1"/>
-              </w:rPr>
-            </w:pPr>
-          </w:p>
-          <w:p>
-            <w:pPr>
-              <w:rPr>
-                <w:color w:val="000000" w:themeColor="text1"/>
-              </w:rPr>
-            </w:pPr>
-          </w:p>
-          <w:p>
-            <w:pPr>
-              <w:rPr>
-                <w:color w:val="000000" w:themeColor="text1"/>
-              </w:rPr>
-            </w:pPr>
-          </w:p>
-          <w:p>
-            <w:pPr>
-              <w:rPr>
-                <w:color w:val="000000" w:themeColor="text1"/>
-              </w:rPr>
-            </w:pPr>
-          </w:p>
-          <w:p>
-            <w:pPr>
-              <w:rPr>
-                <w:color w:val="000000" w:themeColor="text1"/>
-              </w:rPr>
-            </w:pPr>
-            <w:r>
-              <w:rPr>
-                <w:noProof/>
-                <w:color w:val="000000" w:themeColor="text1"/>
-              </w:rPr>
+            <w:r>
+              <w:rPr>
+                <w:color w:val="000000" w:themeColor="text1"/>
+              </w:rPr>
+              <w:lastRenderedPageBreak/>
               <w:drawing>
-                <wp:anchor distT="0" distB="0" distL="114300" distR="114300" simplePos="0" relativeHeight="251685888" behindDoc="1" locked="0" layoutInCell="1" allowOverlap="1" wp14:anchorId="3477F8F3" wp14:editId="40BE40A3">
+                <wp:anchor distT="0" distB="0" distL="114300" distR="114300" simplePos="0" relativeHeight="251708416" behindDoc="1" locked="0" layoutInCell="1" allowOverlap="1" wp14:anchorId="736E5E01" wp14:editId="37C96342">
                   <wp:simplePos x="0" y="0"/>
                   <wp:positionH relativeFrom="column">
                     <wp:posOffset>-65405</wp:posOffset>
                   </wp:positionH>
                   <wp:positionV relativeFrom="paragraph">
-                    <wp:posOffset>808355</wp:posOffset>
+                    <wp:posOffset>337185</wp:posOffset>
                   </wp:positionV>
-                  <wp:extent cx="4911587" cy="3138170"/>
-                  <wp:effectExtent l="0" t="0" r="3810" b="5080"/>
+                  <wp:extent cx="5172710" cy="3467100"/>
+                  <wp:effectExtent l="0" t="0" r="8890" b="0"/>
                   <wp:wrapTight wrapText="bothSides">
                     <wp:wrapPolygon edited="0">
                       <wp:start x="0" y="0"/>
-                      <wp:lineTo x="0" y="21504"/>
-                      <wp:lineTo x="21533" y="21504"/>
-                      <wp:lineTo x="21533" y="0"/>
+                      <wp:lineTo x="0" y="21481"/>
+                      <wp:lineTo x="21558" y="21481"/>
+                      <wp:lineTo x="21558" y="0"/>
                       <wp:lineTo x="0" y="0"/>
                     </wp:wrapPolygon>
                   </wp:wrapTight>
-                  <wp:docPr id="41" name="Picture 41"/>
+                  <wp:docPr id="73" name="Picture 73"/>
                   <wp:cNvGraphicFramePr>
                     <a:graphicFrameLocks xmlns:a="http://schemas.openxmlformats.org/drawingml/2006/main" noChangeAspect="1"/>
                   </wp:cNvGraphicFramePr>
@@ -5182,7 +4660,7 @@
                         <pic:spPr>
                           <a:xfrm>
                             <a:off x="0" y="0"/>
-                            <a:ext cx="4911587" cy="3138170"/>
+                            <a:ext cx="5172710" cy="3467100"/>
                           </a:xfrm>
                           <a:prstGeom prst="rect">
                             <a:avLst/>
@@ -5201,204 +4679,193 @@
               </w:drawing>
             </w:r>
           </w:p>
+          <w:p>
+            <w:pPr>
+              <w:rPr>
+                <w:color w:val="000000" w:themeColor="text1"/>
+              </w:rPr>
+            </w:pPr>
+          </w:p>
+          <w:p>
+            <w:pPr>
+              <w:rPr>
+                <w:color w:val="000000" w:themeColor="text1"/>
+              </w:rPr>
+            </w:pPr>
+          </w:p>
+          <w:p>
+            <w:pPr>
+              <w:rPr>
+                <w:color w:val="000000" w:themeColor="text1"/>
+              </w:rPr>
+            </w:pPr>
+          </w:p>
+          <w:p>
+            <w:pPr>
+              <w:rPr>
+                <w:color w:val="000000" w:themeColor="text1"/>
+              </w:rPr>
+            </w:pPr>
+          </w:p>
+          <w:p>
+            <w:pPr>
+              <w:rPr>
+                <w:color w:val="000000" w:themeColor="text1"/>
+              </w:rPr>
+            </w:pPr>
+          </w:p>
+          <w:p>
+            <w:pPr>
+              <w:rPr>
+                <w:color w:val="000000" w:themeColor="text1"/>
+              </w:rPr>
+            </w:pPr>
+          </w:p>
+          <w:p>
+            <w:pPr>
+              <w:rPr>
+                <w:color w:val="000000" w:themeColor="text1"/>
+              </w:rPr>
+            </w:pPr>
+          </w:p>
+          <w:p>
+            <w:pPr>
+              <w:rPr>
+                <w:color w:val="000000" w:themeColor="text1"/>
+              </w:rPr>
+            </w:pPr>
+          </w:p>
+          <w:p>
+            <w:pPr>
+              <w:rPr>
+                <w:color w:val="000000" w:themeColor="text1"/>
+              </w:rPr>
+            </w:pPr>
+          </w:p>
+          <w:p>
+            <w:pPr>
+              <w:rPr>
+                <w:color w:val="000000" w:themeColor="text1"/>
+              </w:rPr>
+            </w:pPr>
+          </w:p>
+          <w:p>
+            <w:pPr>
+              <w:rPr>
+                <w:color w:val="000000" w:themeColor="text1"/>
+              </w:rPr>
+            </w:pPr>
+          </w:p>
+          <w:p>
+            <w:pPr>
+              <w:rPr>
+                <w:color w:val="000000" w:themeColor="text1"/>
+              </w:rPr>
+            </w:pPr>
+          </w:p>
         </w:tc>
       </w:tr>
       <w:tr>
         <w:tc>
           <w:tcPr>
-            <w:tcW w:w="1271" w:type="dxa"/>
-          </w:tcPr>
-          <w:p>
-            <w:pPr>
-              <w:rPr>
-                <w:color w:val="000000" w:themeColor="text1"/>
-              </w:rPr>
-            </w:pPr>
-            <w:r>
-              <w:rPr>
-                <w:color w:val="000000" w:themeColor="text1"/>
-              </w:rPr>
-              <w:lastRenderedPageBreak/>
-              <w:t>Boundary graph</w:t>
-            </w:r>
-          </w:p>
-        </w:tc>
-        <w:tc>
-          <w:tcPr>
-            <w:tcW w:w="7745" w:type="dxa"/>
-          </w:tcPr>
-          <w:p>
-            <w:pPr>
-              <w:rPr>
-                <w:color w:val="000000" w:themeColor="text1"/>
-              </w:rPr>
-            </w:pPr>
-            <w:r>
-              <w:rPr>
-                <w:noProof/>
-                <w:color w:val="000000" w:themeColor="text1"/>
-              </w:rPr>
-              <w:drawing>
-                <wp:anchor distT="0" distB="0" distL="114300" distR="114300" simplePos="0" relativeHeight="251689984" behindDoc="1" locked="0" layoutInCell="1" allowOverlap="1" wp14:anchorId="681638EA" wp14:editId="6E8D1619">
-                  <wp:simplePos x="0" y="0"/>
-                  <wp:positionH relativeFrom="column">
-                    <wp:posOffset>-65405</wp:posOffset>
-                  </wp:positionH>
-                  <wp:positionV relativeFrom="paragraph">
-                    <wp:posOffset>498475</wp:posOffset>
-                  </wp:positionV>
-                  <wp:extent cx="4840069" cy="2689225"/>
-                  <wp:effectExtent l="0" t="0" r="0" b="0"/>
-                  <wp:wrapTight wrapText="bothSides">
-                    <wp:wrapPolygon edited="0">
-                      <wp:start x="0" y="0"/>
-                      <wp:lineTo x="0" y="21421"/>
-                      <wp:lineTo x="21509" y="21421"/>
-                      <wp:lineTo x="21509" y="0"/>
-                      <wp:lineTo x="0" y="0"/>
-                    </wp:wrapPolygon>
-                  </wp:wrapTight>
-                  <wp:docPr id="45" name="Picture 45"/>
-                  <wp:cNvGraphicFramePr>
-                    <a:graphicFrameLocks xmlns:a="http://schemas.openxmlformats.org/drawingml/2006/main" noChangeAspect="1"/>
-                  </wp:cNvGraphicFramePr>
-                  <a:graphic xmlns:a="http://schemas.openxmlformats.org/drawingml/2006/main">
-                    <a:graphicData uri="http://schemas.openxmlformats.org/drawingml/2006/picture">
-                      <pic:pic xmlns:pic="http://schemas.openxmlformats.org/drawingml/2006/picture">
-                        <pic:nvPicPr>
-                          <pic:cNvPr id="1" name=""/>
-                          <pic:cNvPicPr/>
-                        </pic:nvPicPr>
-                        <pic:blipFill>
-                          <a:blip r:embed="rId48">
-                            <a:extLst>
-                              <a:ext uri="{28A0092B-C50C-407E-A947-70E740481C1C}">
-                                <a14:useLocalDpi xmlns:a14="http://schemas.microsoft.com/office/drawing/2010/main" val="0"/>
-                              </a:ext>
-                            </a:extLst>
-                          </a:blip>
-                          <a:stretch>
-                            <a:fillRect/>
-                          </a:stretch>
-                        </pic:blipFill>
-                        <pic:spPr>
-                          <a:xfrm>
-                            <a:off x="0" y="0"/>
-                            <a:ext cx="4842372" cy="2690505"/>
-                          </a:xfrm>
-                          <a:prstGeom prst="rect">
-                            <a:avLst/>
-                          </a:prstGeom>
-                        </pic:spPr>
-                      </pic:pic>
-                    </a:graphicData>
-                  </a:graphic>
-                  <wp14:sizeRelH relativeFrom="margin">
-                    <wp14:pctWidth>0</wp14:pctWidth>
-                  </wp14:sizeRelH>
-                  <wp14:sizeRelV relativeFrom="margin">
-                    <wp14:pctHeight>0</wp14:pctHeight>
-                  </wp14:sizeRelV>
-                </wp:anchor>
-              </w:drawing>
-            </w:r>
+            <w:tcW w:w="4508" w:type="dxa"/>
+          </w:tcPr>
+          <w:p>
+            <w:pPr>
+              <w:rPr>
+                <w:color w:val="000000" w:themeColor="text1"/>
+              </w:rPr>
+            </w:pPr>
+          </w:p>
+        </w:tc>
+        <w:tc>
+          <w:tcPr>
+            <w:tcW w:w="4508" w:type="dxa"/>
+          </w:tcPr>
+          <w:p>
+            <w:pPr>
+              <w:rPr>
+                <w:color w:val="000000" w:themeColor="text1"/>
+              </w:rPr>
+            </w:pPr>
           </w:p>
         </w:tc>
       </w:tr>
       <w:tr>
         <w:tc>
           <w:tcPr>
-            <w:tcW w:w="1271" w:type="dxa"/>
-          </w:tcPr>
-          <w:p>
-            <w:pPr>
-              <w:rPr>
-                <w:color w:val="000000" w:themeColor="text1"/>
-              </w:rPr>
-            </w:pPr>
-            <w:r>
-              <w:rPr>
-                <w:color w:val="000000" w:themeColor="text1"/>
-              </w:rPr>
-              <w:t>Conclusion</w:t>
-            </w:r>
-          </w:p>
-        </w:tc>
-        <w:tc>
-          <w:tcPr>
-            <w:tcW w:w="7745" w:type="dxa"/>
-          </w:tcPr>
-          <w:p>
-            <w:pPr>
-              <w:pStyle w:val="ListParagraph"/>
-              <w:numPr>
-                <w:ilvl w:val="0"/>
-                <w:numId w:val="1"/>
-              </w:numPr>
-              <w:rPr>
-                <w:color w:val="000000" w:themeColor="text1"/>
-              </w:rPr>
-            </w:pPr>
-            <w:r>
-              <w:rPr>
-                <w:color w:val="000000" w:themeColor="text1"/>
-              </w:rPr>
-              <w:t>Did not reach equilibrium</w:t>
-            </w:r>
-          </w:p>
-          <w:p>
-            <w:pPr>
-              <w:pStyle w:val="ListParagraph"/>
-              <w:numPr>
-                <w:ilvl w:val="0"/>
-                <w:numId w:val="1"/>
-              </w:numPr>
-              <w:rPr>
-                <w:color w:val="000000" w:themeColor="text1"/>
-              </w:rPr>
-            </w:pPr>
-            <w:r>
-              <w:rPr>
-                <w:color w:val="000000" w:themeColor="text1"/>
-              </w:rPr>
-              <w:t>Values are slightly different to Kira’s in terms of Vm and volumes</w:t>
-            </w:r>
-          </w:p>
-          <w:p>
-            <w:pPr>
-              <w:pStyle w:val="ListParagraph"/>
-              <w:numPr>
-                <w:ilvl w:val="0"/>
-                <w:numId w:val="1"/>
-              </w:numPr>
-              <w:rPr>
-                <w:color w:val="000000" w:themeColor="text1"/>
-              </w:rPr>
-            </w:pPr>
-            <w:r>
-              <w:rPr>
-                <w:color w:val="000000" w:themeColor="text1"/>
-              </w:rPr>
-              <w:t>Dynamics look good</w:t>
-            </w:r>
-          </w:p>
-          <w:p>
-            <w:pPr>
-              <w:pStyle w:val="ListParagraph"/>
-              <w:numPr>
-                <w:ilvl w:val="0"/>
-                <w:numId w:val="1"/>
-              </w:numPr>
-              <w:rPr>
-                <w:color w:val="000000" w:themeColor="text1"/>
-              </w:rPr>
-            </w:pPr>
-            <w:r>
-              <w:rPr>
-                <w:color w:val="000000" w:themeColor="text1"/>
-              </w:rPr>
-              <w:t>Redo experiment with a longer time frame</w:t>
-            </w:r>
+            <w:tcW w:w="4508" w:type="dxa"/>
+          </w:tcPr>
+          <w:p>
+            <w:pPr>
+              <w:rPr>
+                <w:color w:val="000000" w:themeColor="text1"/>
+              </w:rPr>
+            </w:pPr>
+          </w:p>
+        </w:tc>
+        <w:tc>
+          <w:tcPr>
+            <w:tcW w:w="4508" w:type="dxa"/>
+          </w:tcPr>
+          <w:p>
+            <w:pPr>
+              <w:rPr>
+                <w:color w:val="000000" w:themeColor="text1"/>
+              </w:rPr>
+            </w:pPr>
+          </w:p>
+        </w:tc>
+      </w:tr>
+      <w:tr>
+        <w:tc>
+          <w:tcPr>
+            <w:tcW w:w="4508" w:type="dxa"/>
+          </w:tcPr>
+          <w:p>
+            <w:pPr>
+              <w:rPr>
+                <w:color w:val="000000" w:themeColor="text1"/>
+              </w:rPr>
+            </w:pPr>
+          </w:p>
+        </w:tc>
+        <w:tc>
+          <w:tcPr>
+            <w:tcW w:w="4508" w:type="dxa"/>
+          </w:tcPr>
+          <w:p>
+            <w:pPr>
+              <w:rPr>
+                <w:color w:val="000000" w:themeColor="text1"/>
+              </w:rPr>
+            </w:pPr>
+          </w:p>
+        </w:tc>
+      </w:tr>
+      <w:tr>
+        <w:tc>
+          <w:tcPr>
+            <w:tcW w:w="4508" w:type="dxa"/>
+          </w:tcPr>
+          <w:p>
+            <w:pPr>
+              <w:rPr>
+                <w:color w:val="000000" w:themeColor="text1"/>
+              </w:rPr>
+            </w:pPr>
+          </w:p>
+        </w:tc>
+        <w:tc>
+          <w:tcPr>
+            <w:tcW w:w="4508" w:type="dxa"/>
+          </w:tcPr>
+          <w:p>
+            <w:pPr>
+              <w:rPr>
+                <w:color w:val="000000" w:themeColor="text1"/>
+              </w:rPr>
+            </w:pPr>
           </w:p>
         </w:tc>
       </w:tr>

</xml_diff>